<commit_message>
khoe fix bao cao
</commit_message>
<xml_diff>
--- a/Báo cáo.docx
+++ b/Báo cáo.docx
@@ -43,741 +43,92 @@
           <w:lang w:val="vi-VN"/>
         </w:rPr>
       </w:pPr>
-      <w:proofErr w:type="spellStart"/>
-      <w:r>
-        <w:t>Hệ</w:t>
-      </w:r>
-      <w:proofErr w:type="spellEnd"/>
-      <w:r>
+      <w:r>
+        <w:t xml:space="preserve">Hệ thống cần xây dựng là một </w:t>
+      </w:r>
+      <w:r>
+        <w:rPr>
+          <w:b/>
+          <w:bCs/>
+        </w:rPr>
+        <w:t>mạng xã hội</w:t>
+      </w:r>
+      <w:r>
+        <w:t xml:space="preserve"> cho phép người dùng tạo tài khoản, kết nối với nhau, chia sẻ nội dung (bài viết, hình ảnh, video), tương tác qua lượt thích, bình luận, nhắn tin... Hệ thống cần đảm bảo </w:t>
+      </w:r>
+      <w:r>
+        <w:rPr>
+          <w:b/>
+          <w:bCs/>
+        </w:rPr>
+        <w:t>tính ổn định</w:t>
+      </w:r>
+      <w:r>
+        <w:t xml:space="preserve">, </w:t>
+      </w:r>
+      <w:r>
+        <w:rPr>
+          <w:b/>
+          <w:bCs/>
+        </w:rPr>
+        <w:t>an toàn dữ liệu</w:t>
+      </w:r>
+      <w:r>
+        <w:t xml:space="preserve">, </w:t>
+      </w:r>
+      <w:r>
+        <w:rPr>
+          <w:b/>
+          <w:bCs/>
+        </w:rPr>
+        <w:t>tốc độ phản hồi nhanh</w:t>
+      </w:r>
+      <w:r>
+        <w:t xml:space="preserve"> và khả năng </w:t>
+      </w:r>
+      <w:r>
+        <w:rPr>
+          <w:b/>
+          <w:bCs/>
+        </w:rPr>
+        <w:t>mở rộng cao</w:t>
+      </w:r>
+      <w:r>
+        <w:t xml:space="preserve"> để phục vụ hàng triệu người dùng.</w:t>
+      </w:r>
+    </w:p>
+    <w:p>
+      <w:pPr>
+        <w:rPr>
+          <w:b/>
+          <w:bCs/>
+        </w:rPr>
+      </w:pPr>
+      <w:r>
+        <w:rPr>
+          <w:lang w:val="vi-VN"/>
+        </w:rPr>
+        <w:t xml:space="preserve">      </w:t>
+      </w:r>
+      <w:r>
+        <w:rPr>
+          <w:lang w:val="vi-VN"/>
+        </w:rPr>
+        <w:t xml:space="preserve">1.2 </w:t>
+      </w:r>
+      <w:r>
+        <w:rPr>
+          <w:lang w:val="vi-VN"/>
+        </w:rPr>
         <w:t xml:space="preserve"> </w:t>
       </w:r>
-      <w:proofErr w:type="spellStart"/>
-      <w:r>
-        <w:t>thống</w:t>
-      </w:r>
-      <w:proofErr w:type="spellEnd"/>
-      <w:r>
-        <w:t xml:space="preserve"> </w:t>
-      </w:r>
-      <w:proofErr w:type="spellStart"/>
-      <w:r>
-        <w:t>cần</w:t>
-      </w:r>
-      <w:proofErr w:type="spellEnd"/>
-      <w:r>
-        <w:t xml:space="preserve"> </w:t>
-      </w:r>
-      <w:proofErr w:type="spellStart"/>
-      <w:r>
-        <w:t>xây</w:t>
-      </w:r>
-      <w:proofErr w:type="spellEnd"/>
-      <w:r>
-        <w:t xml:space="preserve"> </w:t>
-      </w:r>
-      <w:proofErr w:type="spellStart"/>
-      <w:r>
-        <w:t>dựng</w:t>
-      </w:r>
-      <w:proofErr w:type="spellEnd"/>
-      <w:r>
-        <w:t xml:space="preserve"> </w:t>
-      </w:r>
-      <w:proofErr w:type="spellStart"/>
-      <w:r>
-        <w:t>là</w:t>
-      </w:r>
-      <w:proofErr w:type="spellEnd"/>
-      <w:r>
-        <w:t xml:space="preserve"> </w:t>
-      </w:r>
-      <w:proofErr w:type="spellStart"/>
-      <w:r>
-        <w:t>một</w:t>
-      </w:r>
-      <w:proofErr w:type="spellEnd"/>
-      <w:r>
-        <w:t xml:space="preserve"> </w:t>
-      </w:r>
-      <w:proofErr w:type="spellStart"/>
-      <w:r>
-        <w:rPr>
-          <w:b/>
-          <w:bCs/>
-        </w:rPr>
-        <w:t>mạng</w:t>
-      </w:r>
-      <w:proofErr w:type="spellEnd"/>
-      <w:r>
-        <w:rPr>
-          <w:b/>
-          <w:bCs/>
-        </w:rPr>
-        <w:t xml:space="preserve"> </w:t>
-      </w:r>
-      <w:proofErr w:type="spellStart"/>
-      <w:r>
-        <w:rPr>
-          <w:b/>
-          <w:bCs/>
-        </w:rPr>
-        <w:t>xã</w:t>
-      </w:r>
-      <w:proofErr w:type="spellEnd"/>
-      <w:r>
-        <w:rPr>
-          <w:b/>
-          <w:bCs/>
-        </w:rPr>
-        <w:t xml:space="preserve"> </w:t>
-      </w:r>
-      <w:proofErr w:type="spellStart"/>
-      <w:r>
-        <w:rPr>
-          <w:b/>
-          <w:bCs/>
-        </w:rPr>
-        <w:t>hội</w:t>
-      </w:r>
-      <w:proofErr w:type="spellEnd"/>
-      <w:r>
-        <w:t xml:space="preserve"> </w:t>
-      </w:r>
-      <w:proofErr w:type="spellStart"/>
-      <w:r>
-        <w:t>cho</w:t>
-      </w:r>
-      <w:proofErr w:type="spellEnd"/>
-      <w:r>
-        <w:t xml:space="preserve"> </w:t>
-      </w:r>
-      <w:proofErr w:type="spellStart"/>
-      <w:r>
-        <w:t>phép</w:t>
-      </w:r>
-      <w:proofErr w:type="spellEnd"/>
-      <w:r>
-        <w:t xml:space="preserve"> </w:t>
-      </w:r>
-      <w:proofErr w:type="spellStart"/>
-      <w:r>
-        <w:t>người</w:t>
-      </w:r>
-      <w:proofErr w:type="spellEnd"/>
-      <w:r>
-        <w:t xml:space="preserve"> </w:t>
-      </w:r>
-      <w:proofErr w:type="spellStart"/>
-      <w:r>
-        <w:t>dùng</w:t>
-      </w:r>
-      <w:proofErr w:type="spellEnd"/>
-      <w:r>
-        <w:t xml:space="preserve"> </w:t>
-      </w:r>
-      <w:proofErr w:type="spellStart"/>
-      <w:r>
-        <w:t>tạo</w:t>
-      </w:r>
-      <w:proofErr w:type="spellEnd"/>
-      <w:r>
-        <w:t xml:space="preserve"> </w:t>
-      </w:r>
-      <w:proofErr w:type="spellStart"/>
-      <w:r>
-        <w:t>tài</w:t>
-      </w:r>
-      <w:proofErr w:type="spellEnd"/>
-      <w:r>
-        <w:t xml:space="preserve"> </w:t>
-      </w:r>
-      <w:proofErr w:type="spellStart"/>
-      <w:r>
-        <w:t>khoản</w:t>
-      </w:r>
-      <w:proofErr w:type="spellEnd"/>
-      <w:r>
-        <w:t xml:space="preserve">, </w:t>
-      </w:r>
-      <w:proofErr w:type="spellStart"/>
-      <w:r>
-        <w:t>kết</w:t>
-      </w:r>
-      <w:proofErr w:type="spellEnd"/>
-      <w:r>
-        <w:t xml:space="preserve"> </w:t>
-      </w:r>
-      <w:proofErr w:type="spellStart"/>
-      <w:r>
-        <w:t>nối</w:t>
-      </w:r>
-      <w:proofErr w:type="spellEnd"/>
-      <w:r>
-        <w:t xml:space="preserve"> </w:t>
-      </w:r>
-      <w:proofErr w:type="spellStart"/>
-      <w:r>
-        <w:t>với</w:t>
-      </w:r>
-      <w:proofErr w:type="spellEnd"/>
-      <w:r>
-        <w:t xml:space="preserve"> </w:t>
-      </w:r>
-      <w:proofErr w:type="spellStart"/>
-      <w:r>
-        <w:t>nhau</w:t>
-      </w:r>
-      <w:proofErr w:type="spellEnd"/>
-      <w:r>
-        <w:t xml:space="preserve">, chia </w:t>
-      </w:r>
-      <w:proofErr w:type="spellStart"/>
-      <w:r>
-        <w:t>sẻ</w:t>
-      </w:r>
-      <w:proofErr w:type="spellEnd"/>
-      <w:r>
-        <w:t xml:space="preserve"> </w:t>
-      </w:r>
-      <w:proofErr w:type="spellStart"/>
-      <w:r>
-        <w:t>nội</w:t>
-      </w:r>
-      <w:proofErr w:type="spellEnd"/>
-      <w:r>
-        <w:t xml:space="preserve"> dung (</w:t>
-      </w:r>
-      <w:proofErr w:type="spellStart"/>
-      <w:r>
-        <w:t>bài</w:t>
-      </w:r>
-      <w:proofErr w:type="spellEnd"/>
-      <w:r>
-        <w:t xml:space="preserve"> </w:t>
-      </w:r>
-      <w:proofErr w:type="spellStart"/>
-      <w:r>
-        <w:t>viết</w:t>
-      </w:r>
-      <w:proofErr w:type="spellEnd"/>
-      <w:r>
-        <w:t xml:space="preserve">, </w:t>
-      </w:r>
-      <w:proofErr w:type="spellStart"/>
-      <w:r>
-        <w:t>hình</w:t>
-      </w:r>
-      <w:proofErr w:type="spellEnd"/>
-      <w:r>
-        <w:t xml:space="preserve"> </w:t>
-      </w:r>
-      <w:proofErr w:type="spellStart"/>
-      <w:r>
-        <w:t>ảnh</w:t>
-      </w:r>
-      <w:proofErr w:type="spellEnd"/>
-      <w:r>
-        <w:t xml:space="preserve">, video), </w:t>
-      </w:r>
-      <w:proofErr w:type="spellStart"/>
-      <w:r>
-        <w:t>tương</w:t>
-      </w:r>
-      <w:proofErr w:type="spellEnd"/>
-      <w:r>
-        <w:t xml:space="preserve"> </w:t>
-      </w:r>
-      <w:proofErr w:type="spellStart"/>
-      <w:r>
-        <w:t>tác</w:t>
-      </w:r>
-      <w:proofErr w:type="spellEnd"/>
-      <w:r>
-        <w:t xml:space="preserve"> qua </w:t>
-      </w:r>
-      <w:proofErr w:type="spellStart"/>
-      <w:r>
-        <w:t>lượt</w:t>
-      </w:r>
-      <w:proofErr w:type="spellEnd"/>
-      <w:r>
-        <w:t xml:space="preserve"> </w:t>
-      </w:r>
-      <w:proofErr w:type="spellStart"/>
-      <w:r>
-        <w:t>thích</w:t>
-      </w:r>
-      <w:proofErr w:type="spellEnd"/>
-      <w:r>
-        <w:t xml:space="preserve">, </w:t>
-      </w:r>
-      <w:proofErr w:type="spellStart"/>
-      <w:r>
-        <w:t>bình</w:t>
-      </w:r>
-      <w:proofErr w:type="spellEnd"/>
-      <w:r>
-        <w:t xml:space="preserve"> </w:t>
-      </w:r>
-      <w:proofErr w:type="spellStart"/>
-      <w:r>
-        <w:t>luận</w:t>
-      </w:r>
-      <w:proofErr w:type="spellEnd"/>
-      <w:r>
-        <w:t xml:space="preserve">, </w:t>
-      </w:r>
-      <w:proofErr w:type="spellStart"/>
-      <w:r>
-        <w:t>nhắn</w:t>
-      </w:r>
-      <w:proofErr w:type="spellEnd"/>
-      <w:r>
-        <w:t xml:space="preserve"> tin... </w:t>
-      </w:r>
-      <w:proofErr w:type="spellStart"/>
-      <w:r>
-        <w:t>Hệ</w:t>
-      </w:r>
-      <w:proofErr w:type="spellEnd"/>
-      <w:r>
-        <w:t xml:space="preserve"> </w:t>
-      </w:r>
-      <w:proofErr w:type="spellStart"/>
-      <w:r>
-        <w:t>thống</w:t>
-      </w:r>
-      <w:proofErr w:type="spellEnd"/>
-      <w:r>
-        <w:t xml:space="preserve"> </w:t>
-      </w:r>
-      <w:proofErr w:type="spellStart"/>
-      <w:r>
-        <w:t>cần</w:t>
-      </w:r>
-      <w:proofErr w:type="spellEnd"/>
-      <w:r>
-        <w:t xml:space="preserve"> </w:t>
-      </w:r>
-      <w:proofErr w:type="spellStart"/>
-      <w:r>
-        <w:t>đảm</w:t>
-      </w:r>
-      <w:proofErr w:type="spellEnd"/>
-      <w:r>
-        <w:t xml:space="preserve"> </w:t>
-      </w:r>
-      <w:proofErr w:type="spellStart"/>
-      <w:r>
-        <w:t>bảo</w:t>
-      </w:r>
-      <w:proofErr w:type="spellEnd"/>
-      <w:r>
-        <w:t xml:space="preserve"> </w:t>
-      </w:r>
-      <w:proofErr w:type="spellStart"/>
-      <w:r>
-        <w:rPr>
-          <w:b/>
-          <w:bCs/>
-        </w:rPr>
-        <w:t>tính</w:t>
-      </w:r>
-      <w:proofErr w:type="spellEnd"/>
-      <w:r>
-        <w:rPr>
-          <w:b/>
-          <w:bCs/>
-        </w:rPr>
-        <w:t xml:space="preserve"> </w:t>
-      </w:r>
-      <w:proofErr w:type="spellStart"/>
-      <w:r>
-        <w:rPr>
-          <w:b/>
-          <w:bCs/>
-        </w:rPr>
-        <w:t>ổn</w:t>
-      </w:r>
-      <w:proofErr w:type="spellEnd"/>
-      <w:r>
-        <w:rPr>
-          <w:b/>
-          <w:bCs/>
-        </w:rPr>
-        <w:t xml:space="preserve"> </w:t>
-      </w:r>
-      <w:proofErr w:type="spellStart"/>
-      <w:r>
-        <w:rPr>
-          <w:b/>
-          <w:bCs/>
-        </w:rPr>
-        <w:t>định</w:t>
-      </w:r>
-      <w:proofErr w:type="spellEnd"/>
-      <w:r>
-        <w:t xml:space="preserve">, </w:t>
-      </w:r>
-      <w:proofErr w:type="gramStart"/>
-      <w:r>
-        <w:rPr>
-          <w:b/>
-          <w:bCs/>
-        </w:rPr>
-        <w:t>an</w:t>
-      </w:r>
-      <w:proofErr w:type="gramEnd"/>
-      <w:r>
-        <w:rPr>
-          <w:b/>
-          <w:bCs/>
-        </w:rPr>
-        <w:t xml:space="preserve"> </w:t>
-      </w:r>
-      <w:proofErr w:type="spellStart"/>
-      <w:r>
-        <w:rPr>
-          <w:b/>
-          <w:bCs/>
-        </w:rPr>
-        <w:t>toàn</w:t>
-      </w:r>
-      <w:proofErr w:type="spellEnd"/>
-      <w:r>
-        <w:rPr>
-          <w:b/>
-          <w:bCs/>
-        </w:rPr>
-        <w:t xml:space="preserve"> </w:t>
-      </w:r>
-      <w:proofErr w:type="spellStart"/>
-      <w:r>
-        <w:rPr>
-          <w:b/>
-          <w:bCs/>
-        </w:rPr>
-        <w:t>dữ</w:t>
-      </w:r>
-      <w:proofErr w:type="spellEnd"/>
-      <w:r>
-        <w:rPr>
-          <w:b/>
-          <w:bCs/>
-        </w:rPr>
-        <w:t xml:space="preserve"> </w:t>
-      </w:r>
-      <w:proofErr w:type="spellStart"/>
-      <w:r>
-        <w:rPr>
-          <w:b/>
-          <w:bCs/>
-        </w:rPr>
-        <w:t>liệu</w:t>
-      </w:r>
-      <w:proofErr w:type="spellEnd"/>
-      <w:r>
-        <w:t xml:space="preserve">, </w:t>
-      </w:r>
-      <w:proofErr w:type="spellStart"/>
-      <w:r>
-        <w:rPr>
-          <w:b/>
-          <w:bCs/>
-        </w:rPr>
-        <w:t>tốc</w:t>
-      </w:r>
-      <w:proofErr w:type="spellEnd"/>
-      <w:r>
-        <w:rPr>
-          <w:b/>
-          <w:bCs/>
-        </w:rPr>
-        <w:t xml:space="preserve"> </w:t>
-      </w:r>
-      <w:proofErr w:type="spellStart"/>
-      <w:r>
-        <w:rPr>
-          <w:b/>
-          <w:bCs/>
-        </w:rPr>
-        <w:t>độ</w:t>
-      </w:r>
-      <w:proofErr w:type="spellEnd"/>
-      <w:r>
-        <w:rPr>
-          <w:b/>
-          <w:bCs/>
-        </w:rPr>
-        <w:t xml:space="preserve"> </w:t>
-      </w:r>
-      <w:proofErr w:type="spellStart"/>
-      <w:r>
-        <w:rPr>
-          <w:b/>
-          <w:bCs/>
-        </w:rPr>
-        <w:t>phản</w:t>
-      </w:r>
-      <w:proofErr w:type="spellEnd"/>
-      <w:r>
-        <w:rPr>
-          <w:b/>
-          <w:bCs/>
-        </w:rPr>
-        <w:t xml:space="preserve"> </w:t>
-      </w:r>
-      <w:proofErr w:type="spellStart"/>
-      <w:r>
-        <w:rPr>
-          <w:b/>
-          <w:bCs/>
-        </w:rPr>
-        <w:t>hồi</w:t>
-      </w:r>
-      <w:proofErr w:type="spellEnd"/>
-      <w:r>
-        <w:rPr>
-          <w:b/>
-          <w:bCs/>
-        </w:rPr>
-        <w:t xml:space="preserve"> </w:t>
-      </w:r>
-      <w:proofErr w:type="spellStart"/>
-      <w:r>
-        <w:rPr>
-          <w:b/>
-          <w:bCs/>
-        </w:rPr>
-        <w:t>nhanh</w:t>
-      </w:r>
-      <w:proofErr w:type="spellEnd"/>
-      <w:r>
-        <w:t xml:space="preserve"> </w:t>
-      </w:r>
-      <w:proofErr w:type="spellStart"/>
-      <w:r>
-        <w:t>và</w:t>
-      </w:r>
-      <w:proofErr w:type="spellEnd"/>
-      <w:r>
-        <w:t xml:space="preserve"> </w:t>
-      </w:r>
-      <w:proofErr w:type="spellStart"/>
-      <w:r>
-        <w:t>khả</w:t>
-      </w:r>
-      <w:proofErr w:type="spellEnd"/>
-      <w:r>
-        <w:t xml:space="preserve"> </w:t>
-      </w:r>
-      <w:proofErr w:type="spellStart"/>
-      <w:r>
-        <w:t>năng</w:t>
-      </w:r>
-      <w:proofErr w:type="spellEnd"/>
-      <w:r>
-        <w:t xml:space="preserve"> </w:t>
-      </w:r>
-      <w:proofErr w:type="spellStart"/>
-      <w:r>
-        <w:rPr>
-          <w:b/>
-          <w:bCs/>
-        </w:rPr>
-        <w:t>mở</w:t>
-      </w:r>
-      <w:proofErr w:type="spellEnd"/>
-      <w:r>
-        <w:rPr>
-          <w:b/>
-          <w:bCs/>
-        </w:rPr>
-        <w:t xml:space="preserve"> </w:t>
-      </w:r>
-      <w:proofErr w:type="spellStart"/>
-      <w:r>
-        <w:rPr>
-          <w:b/>
-          <w:bCs/>
-        </w:rPr>
-        <w:t>rộng</w:t>
-      </w:r>
-      <w:proofErr w:type="spellEnd"/>
-      <w:r>
-        <w:rPr>
-          <w:b/>
-          <w:bCs/>
-        </w:rPr>
-        <w:t xml:space="preserve"> </w:t>
-      </w:r>
-      <w:proofErr w:type="spellStart"/>
-      <w:r>
-        <w:rPr>
-          <w:b/>
-          <w:bCs/>
-        </w:rPr>
-        <w:t>cao</w:t>
-      </w:r>
-      <w:proofErr w:type="spellEnd"/>
-      <w:r>
-        <w:t xml:space="preserve"> </w:t>
-      </w:r>
-      <w:proofErr w:type="spellStart"/>
-      <w:r>
-        <w:t>để</w:t>
-      </w:r>
-      <w:proofErr w:type="spellEnd"/>
-      <w:r>
-        <w:t xml:space="preserve"> </w:t>
-      </w:r>
-      <w:proofErr w:type="spellStart"/>
-      <w:r>
-        <w:t>phục</w:t>
-      </w:r>
-      <w:proofErr w:type="spellEnd"/>
-      <w:r>
-        <w:t xml:space="preserve"> </w:t>
-      </w:r>
-      <w:proofErr w:type="spellStart"/>
-      <w:r>
-        <w:t>vụ</w:t>
-      </w:r>
-      <w:proofErr w:type="spellEnd"/>
-      <w:r>
-        <w:t xml:space="preserve"> </w:t>
-      </w:r>
-      <w:proofErr w:type="spellStart"/>
-      <w:r>
-        <w:t>hàng</w:t>
-      </w:r>
-      <w:proofErr w:type="spellEnd"/>
-      <w:r>
-        <w:t xml:space="preserve"> </w:t>
-      </w:r>
-      <w:proofErr w:type="spellStart"/>
-      <w:r>
-        <w:t>triệu</w:t>
-      </w:r>
-      <w:proofErr w:type="spellEnd"/>
-      <w:r>
-        <w:t xml:space="preserve"> </w:t>
-      </w:r>
-      <w:proofErr w:type="spellStart"/>
-      <w:r>
-        <w:t>người</w:t>
-      </w:r>
-      <w:proofErr w:type="spellEnd"/>
-      <w:r>
-        <w:t xml:space="preserve"> </w:t>
-      </w:r>
-      <w:proofErr w:type="spellStart"/>
-      <w:r>
-        <w:t>dùng</w:t>
-      </w:r>
-      <w:proofErr w:type="spellEnd"/>
-      <w:r>
-        <w:t>.</w:t>
-      </w:r>
-    </w:p>
-    <w:p>
-      <w:pPr>
-        <w:rPr>
-          <w:b/>
-          <w:bCs/>
-        </w:rPr>
-      </w:pPr>
-      <w:r>
-        <w:rPr>
-          <w:lang w:val="vi-VN"/>
-        </w:rPr>
-        <w:t xml:space="preserve">      </w:t>
-      </w:r>
-      <w:r>
-        <w:rPr>
-          <w:lang w:val="vi-VN"/>
-        </w:rPr>
-        <w:t xml:space="preserve">1.2 </w:t>
-      </w:r>
-      <w:r>
-        <w:rPr>
-          <w:lang w:val="vi-VN"/>
-        </w:rPr>
-        <w:t xml:space="preserve"> </w:t>
-      </w:r>
-      <w:proofErr w:type="spellStart"/>
-      <w:r>
-        <w:rPr>
-          <w:b/>
-          <w:bCs/>
-        </w:rPr>
-        <w:t>Mục</w:t>
-      </w:r>
-      <w:proofErr w:type="spellEnd"/>
-      <w:r>
-        <w:rPr>
-          <w:b/>
-          <w:bCs/>
-        </w:rPr>
-        <w:t xml:space="preserve"> </w:t>
-      </w:r>
-      <w:proofErr w:type="spellStart"/>
-      <w:r>
-        <w:rPr>
-          <w:b/>
-          <w:bCs/>
-        </w:rPr>
-        <w:t>tiêu</w:t>
-      </w:r>
-      <w:proofErr w:type="spellEnd"/>
-      <w:r>
-        <w:rPr>
-          <w:b/>
-          <w:bCs/>
-        </w:rPr>
-        <w:t xml:space="preserve"> </w:t>
-      </w:r>
-      <w:proofErr w:type="spellStart"/>
-      <w:r>
-        <w:rPr>
-          <w:b/>
-          <w:bCs/>
-        </w:rPr>
-        <w:t>của</w:t>
-      </w:r>
-      <w:proofErr w:type="spellEnd"/>
-      <w:r>
-        <w:rPr>
-          <w:b/>
-          <w:bCs/>
-        </w:rPr>
-        <w:t xml:space="preserve"> </w:t>
-      </w:r>
-      <w:proofErr w:type="spellStart"/>
-      <w:r>
-        <w:rPr>
-          <w:b/>
-          <w:bCs/>
-        </w:rPr>
-        <w:t>hệ</w:t>
-      </w:r>
-      <w:proofErr w:type="spellEnd"/>
-      <w:r>
-        <w:rPr>
-          <w:b/>
-          <w:bCs/>
-        </w:rPr>
-        <w:t xml:space="preserve"> </w:t>
-      </w:r>
-      <w:proofErr w:type="spellStart"/>
-      <w:r>
-        <w:rPr>
-          <w:b/>
-          <w:bCs/>
-        </w:rPr>
-        <w:t>thống</w:t>
-      </w:r>
-      <w:proofErr w:type="spellEnd"/>
+      <w:r>
+        <w:rPr>
+          <w:b/>
+          <w:bCs/>
+        </w:rPr>
+        <w:t>Mục tiêu của hệ thống</w:t>
+      </w:r>
     </w:p>
     <w:p>
       <w:pPr>
@@ -788,87 +139,7 @@
         </w:numPr>
       </w:pPr>
       <w:r>
-        <w:t xml:space="preserve">Cung </w:t>
-      </w:r>
-      <w:proofErr w:type="spellStart"/>
-      <w:r>
-        <w:t>cấp</w:t>
-      </w:r>
-      <w:proofErr w:type="spellEnd"/>
-      <w:r>
-        <w:t xml:space="preserve"> </w:t>
-      </w:r>
-      <w:proofErr w:type="spellStart"/>
-      <w:r>
-        <w:t>một</w:t>
-      </w:r>
-      <w:proofErr w:type="spellEnd"/>
-      <w:r>
-        <w:t xml:space="preserve"> </w:t>
-      </w:r>
-      <w:proofErr w:type="spellStart"/>
-      <w:r>
-        <w:t>nền</w:t>
-      </w:r>
-      <w:proofErr w:type="spellEnd"/>
-      <w:r>
-        <w:t xml:space="preserve"> </w:t>
-      </w:r>
-      <w:proofErr w:type="spellStart"/>
-      <w:r>
-        <w:t>tảng</w:t>
-      </w:r>
-      <w:proofErr w:type="spellEnd"/>
-      <w:r>
-        <w:t xml:space="preserve"> </w:t>
-      </w:r>
-      <w:proofErr w:type="spellStart"/>
-      <w:r>
-        <w:t>kết</w:t>
-      </w:r>
-      <w:proofErr w:type="spellEnd"/>
-      <w:r>
-        <w:t xml:space="preserve"> </w:t>
-      </w:r>
-      <w:proofErr w:type="spellStart"/>
-      <w:r>
-        <w:t>nối</w:t>
-      </w:r>
-      <w:proofErr w:type="spellEnd"/>
-      <w:r>
-        <w:t xml:space="preserve"> </w:t>
-      </w:r>
-      <w:proofErr w:type="spellStart"/>
-      <w:r>
-        <w:t>người</w:t>
-      </w:r>
-      <w:proofErr w:type="spellEnd"/>
-      <w:r>
-        <w:t xml:space="preserve"> </w:t>
-      </w:r>
-      <w:proofErr w:type="spellStart"/>
-      <w:r>
-        <w:t>dùng</w:t>
-      </w:r>
-      <w:proofErr w:type="spellEnd"/>
-      <w:r>
-        <w:t xml:space="preserve"> </w:t>
-      </w:r>
-      <w:proofErr w:type="spellStart"/>
-      <w:r>
-        <w:t>trực</w:t>
-      </w:r>
-      <w:proofErr w:type="spellEnd"/>
-      <w:r>
-        <w:t xml:space="preserve"> </w:t>
-      </w:r>
-      <w:proofErr w:type="spellStart"/>
-      <w:r>
-        <w:t>tuyến</w:t>
-      </w:r>
-      <w:proofErr w:type="spellEnd"/>
-      <w:r>
-        <w:t>.</w:t>
+        <w:t>Cung cấp một nền tảng kết nối người dùng trực tuyến.</w:t>
       </w:r>
     </w:p>
     <w:p>
@@ -880,71 +151,7 @@
         </w:numPr>
       </w:pPr>
       <w:r>
-        <w:t xml:space="preserve">Cho </w:t>
-      </w:r>
-      <w:proofErr w:type="spellStart"/>
-      <w:r>
-        <w:t>phép</w:t>
-      </w:r>
-      <w:proofErr w:type="spellEnd"/>
-      <w:r>
-        <w:t xml:space="preserve"> </w:t>
-      </w:r>
-      <w:proofErr w:type="spellStart"/>
-      <w:r>
-        <w:t>người</w:t>
-      </w:r>
-      <w:proofErr w:type="spellEnd"/>
-      <w:r>
-        <w:t xml:space="preserve"> </w:t>
-      </w:r>
-      <w:proofErr w:type="spellStart"/>
-      <w:r>
-        <w:t>dùng</w:t>
-      </w:r>
-      <w:proofErr w:type="spellEnd"/>
-      <w:r>
-        <w:t xml:space="preserve"> chia </w:t>
-      </w:r>
-      <w:proofErr w:type="spellStart"/>
-      <w:r>
-        <w:t>sẻ</w:t>
-      </w:r>
-      <w:proofErr w:type="spellEnd"/>
-      <w:r>
-        <w:t xml:space="preserve"> </w:t>
-      </w:r>
-      <w:proofErr w:type="spellStart"/>
-      <w:r>
-        <w:t>trạng</w:t>
-      </w:r>
-      <w:proofErr w:type="spellEnd"/>
-      <w:r>
-        <w:t xml:space="preserve"> </w:t>
-      </w:r>
-      <w:proofErr w:type="spellStart"/>
-      <w:r>
-        <w:t>thái</w:t>
-      </w:r>
-      <w:proofErr w:type="spellEnd"/>
-      <w:r>
-        <w:t xml:space="preserve">, </w:t>
-      </w:r>
-      <w:proofErr w:type="spellStart"/>
-      <w:r>
-        <w:t>hình</w:t>
-      </w:r>
-      <w:proofErr w:type="spellEnd"/>
-      <w:r>
-        <w:t xml:space="preserve"> </w:t>
-      </w:r>
-      <w:proofErr w:type="spellStart"/>
-      <w:r>
-        <w:t>ảnh</w:t>
-      </w:r>
-      <w:proofErr w:type="spellEnd"/>
-      <w:r>
-        <w:t>, video.</w:t>
+        <w:t>Cho phép người dùng chia sẻ trạng thái, hình ảnh, video.</w:t>
       </w:r>
     </w:p>
     <w:p>
@@ -955,101 +162,8 @@
           <w:numId w:val="3"/>
         </w:numPr>
       </w:pPr>
-      <w:proofErr w:type="spellStart"/>
-      <w:r>
-        <w:t>Hỗ</w:t>
-      </w:r>
-      <w:proofErr w:type="spellEnd"/>
-      <w:r>
-        <w:t xml:space="preserve"> </w:t>
-      </w:r>
-      <w:proofErr w:type="spellStart"/>
-      <w:r>
-        <w:t>trợ</w:t>
-      </w:r>
-      <w:proofErr w:type="spellEnd"/>
-      <w:r>
-        <w:t xml:space="preserve"> </w:t>
-      </w:r>
-      <w:proofErr w:type="spellStart"/>
-      <w:r>
-        <w:t>các</w:t>
-      </w:r>
-      <w:proofErr w:type="spellEnd"/>
-      <w:r>
-        <w:t xml:space="preserve"> </w:t>
-      </w:r>
-      <w:proofErr w:type="spellStart"/>
-      <w:r>
-        <w:t>tương</w:t>
-      </w:r>
-      <w:proofErr w:type="spellEnd"/>
-      <w:r>
-        <w:t xml:space="preserve"> </w:t>
-      </w:r>
-      <w:proofErr w:type="spellStart"/>
-      <w:r>
-        <w:t>tác</w:t>
-      </w:r>
-      <w:proofErr w:type="spellEnd"/>
-      <w:r>
-        <w:t xml:space="preserve"> </w:t>
-      </w:r>
-      <w:proofErr w:type="spellStart"/>
-      <w:r>
-        <w:t>xã</w:t>
-      </w:r>
-      <w:proofErr w:type="spellEnd"/>
-      <w:r>
-        <w:t xml:space="preserve"> </w:t>
-      </w:r>
-      <w:proofErr w:type="spellStart"/>
-      <w:r>
-        <w:t>hội</w:t>
-      </w:r>
-      <w:proofErr w:type="spellEnd"/>
-      <w:r>
-        <w:t xml:space="preserve"> </w:t>
-      </w:r>
-      <w:proofErr w:type="spellStart"/>
-      <w:r>
-        <w:t>như</w:t>
-      </w:r>
-      <w:proofErr w:type="spellEnd"/>
-      <w:r>
-        <w:t xml:space="preserve"> </w:t>
-      </w:r>
-      <w:proofErr w:type="spellStart"/>
-      <w:r>
-        <w:t>thích</w:t>
-      </w:r>
-      <w:proofErr w:type="spellEnd"/>
-      <w:r>
-        <w:t xml:space="preserve">, </w:t>
-      </w:r>
-      <w:proofErr w:type="spellStart"/>
-      <w:r>
-        <w:t>bình</w:t>
-      </w:r>
-      <w:proofErr w:type="spellEnd"/>
-      <w:r>
-        <w:t xml:space="preserve"> </w:t>
-      </w:r>
-      <w:proofErr w:type="spellStart"/>
-      <w:r>
-        <w:t>luận</w:t>
-      </w:r>
-      <w:proofErr w:type="spellEnd"/>
-      <w:r>
-        <w:t xml:space="preserve">, chia </w:t>
-      </w:r>
-      <w:proofErr w:type="spellStart"/>
-      <w:r>
-        <w:t>sẻ</w:t>
-      </w:r>
-      <w:proofErr w:type="spellEnd"/>
-      <w:r>
-        <w:t>.</w:t>
+      <w:r>
+        <w:t>Hỗ trợ các tương tác xã hội như thích, bình luận, chia sẻ.</w:t>
       </w:r>
     </w:p>
     <w:p>
@@ -1061,87 +175,7 @@
         </w:numPr>
       </w:pPr>
       <w:r>
-        <w:t xml:space="preserve">Cung </w:t>
-      </w:r>
-      <w:proofErr w:type="spellStart"/>
-      <w:r>
-        <w:t>cấp</w:t>
-      </w:r>
-      <w:proofErr w:type="spellEnd"/>
-      <w:r>
-        <w:t xml:space="preserve"> </w:t>
-      </w:r>
-      <w:proofErr w:type="spellStart"/>
-      <w:r>
-        <w:t>hệ</w:t>
-      </w:r>
-      <w:proofErr w:type="spellEnd"/>
-      <w:r>
-        <w:t xml:space="preserve"> </w:t>
-      </w:r>
-      <w:proofErr w:type="spellStart"/>
-      <w:r>
-        <w:t>thống</w:t>
-      </w:r>
-      <w:proofErr w:type="spellEnd"/>
-      <w:r>
-        <w:t xml:space="preserve"> </w:t>
-      </w:r>
-      <w:proofErr w:type="spellStart"/>
-      <w:r>
-        <w:t>nhắn</w:t>
-      </w:r>
-      <w:proofErr w:type="spellEnd"/>
-      <w:r>
-        <w:t xml:space="preserve"> tin </w:t>
-      </w:r>
-      <w:proofErr w:type="spellStart"/>
-      <w:r>
-        <w:t>cá</w:t>
-      </w:r>
-      <w:proofErr w:type="spellEnd"/>
-      <w:r>
-        <w:t xml:space="preserve"> </w:t>
-      </w:r>
-      <w:proofErr w:type="spellStart"/>
-      <w:r>
-        <w:t>nhân</w:t>
-      </w:r>
-      <w:proofErr w:type="spellEnd"/>
-      <w:r>
-        <w:t xml:space="preserve"> </w:t>
-      </w:r>
-      <w:proofErr w:type="spellStart"/>
-      <w:r>
-        <w:t>giữa</w:t>
-      </w:r>
-      <w:proofErr w:type="spellEnd"/>
-      <w:r>
-        <w:t xml:space="preserve"> </w:t>
-      </w:r>
-      <w:proofErr w:type="spellStart"/>
-      <w:r>
-        <w:t>các</w:t>
-      </w:r>
-      <w:proofErr w:type="spellEnd"/>
-      <w:r>
-        <w:t xml:space="preserve"> </w:t>
-      </w:r>
-      <w:proofErr w:type="spellStart"/>
-      <w:r>
-        <w:t>người</w:t>
-      </w:r>
-      <w:proofErr w:type="spellEnd"/>
-      <w:r>
-        <w:t xml:space="preserve"> </w:t>
-      </w:r>
-      <w:proofErr w:type="spellStart"/>
-      <w:r>
-        <w:t>dùng</w:t>
-      </w:r>
-      <w:proofErr w:type="spellEnd"/>
-      <w:r>
-        <w:t>.</w:t>
+        <w:t>Cung cấp hệ thống nhắn tin cá nhân giữa các người dùng.</w:t>
       </w:r>
     </w:p>
     <w:p>
@@ -1152,109 +186,8 @@
           <w:numId w:val="3"/>
         </w:numPr>
       </w:pPr>
-      <w:proofErr w:type="spellStart"/>
-      <w:r>
-        <w:t>Đảm</w:t>
-      </w:r>
-      <w:proofErr w:type="spellEnd"/>
-      <w:r>
-        <w:t xml:space="preserve"> </w:t>
-      </w:r>
-      <w:proofErr w:type="spellStart"/>
-      <w:r>
-        <w:t>bảo</w:t>
-      </w:r>
-      <w:proofErr w:type="spellEnd"/>
-      <w:r>
-        <w:t xml:space="preserve"> </w:t>
-      </w:r>
-      <w:proofErr w:type="spellStart"/>
-      <w:r>
-        <w:t>dữ</w:t>
-      </w:r>
-      <w:proofErr w:type="spellEnd"/>
-      <w:r>
-        <w:t xml:space="preserve"> </w:t>
-      </w:r>
-      <w:proofErr w:type="spellStart"/>
-      <w:r>
-        <w:t>liệu</w:t>
-      </w:r>
-      <w:proofErr w:type="spellEnd"/>
-      <w:r>
-        <w:t xml:space="preserve"> </w:t>
-      </w:r>
-      <w:proofErr w:type="spellStart"/>
-      <w:r>
-        <w:t>cá</w:t>
-      </w:r>
-      <w:proofErr w:type="spellEnd"/>
-      <w:r>
-        <w:t xml:space="preserve"> </w:t>
-      </w:r>
-      <w:proofErr w:type="spellStart"/>
-      <w:r>
-        <w:t>nhân</w:t>
-      </w:r>
-      <w:proofErr w:type="spellEnd"/>
-      <w:r>
-        <w:t xml:space="preserve"> </w:t>
-      </w:r>
-      <w:proofErr w:type="spellStart"/>
-      <w:r>
-        <w:t>và</w:t>
-      </w:r>
-      <w:proofErr w:type="spellEnd"/>
-      <w:r>
-        <w:t xml:space="preserve"> </w:t>
-      </w:r>
-      <w:proofErr w:type="spellStart"/>
-      <w:r>
-        <w:t>quyền</w:t>
-      </w:r>
-      <w:proofErr w:type="spellEnd"/>
-      <w:r>
-        <w:t xml:space="preserve"> </w:t>
-      </w:r>
-      <w:proofErr w:type="spellStart"/>
-      <w:r>
-        <w:t>riêng</w:t>
-      </w:r>
-      <w:proofErr w:type="spellEnd"/>
-      <w:r>
-        <w:t xml:space="preserve"> </w:t>
-      </w:r>
-      <w:proofErr w:type="spellStart"/>
-      <w:r>
-        <w:t>tư</w:t>
-      </w:r>
-      <w:proofErr w:type="spellEnd"/>
-      <w:r>
-        <w:t xml:space="preserve"> </w:t>
-      </w:r>
-      <w:proofErr w:type="spellStart"/>
-      <w:r>
-        <w:t>của</w:t>
-      </w:r>
-      <w:proofErr w:type="spellEnd"/>
-      <w:r>
-        <w:t xml:space="preserve"> </w:t>
-      </w:r>
-      <w:proofErr w:type="spellStart"/>
-      <w:r>
-        <w:t>người</w:t>
-      </w:r>
-      <w:proofErr w:type="spellEnd"/>
-      <w:r>
-        <w:t xml:space="preserve"> </w:t>
-      </w:r>
-      <w:proofErr w:type="spellStart"/>
-      <w:r>
-        <w:t>dùng</w:t>
-      </w:r>
-      <w:proofErr w:type="spellEnd"/>
-      <w:r>
-        <w:t>.</w:t>
+      <w:r>
+        <w:t>Đảm bảo dữ liệu cá nhân và quyền riêng tư của người dùng.</w:t>
       </w:r>
     </w:p>
     <w:p>
@@ -1276,65 +209,8 @@
           <w:b/>
           <w:bCs/>
         </w:rPr>
-        <w:t xml:space="preserve">. </w:t>
-      </w:r>
-      <w:proofErr w:type="spellStart"/>
-      <w:r>
-        <w:rPr>
-          <w:b/>
-          <w:bCs/>
-        </w:rPr>
-        <w:t>Đối</w:t>
-      </w:r>
-      <w:proofErr w:type="spellEnd"/>
-      <w:r>
-        <w:rPr>
-          <w:b/>
-          <w:bCs/>
-        </w:rPr>
-        <w:t xml:space="preserve"> </w:t>
-      </w:r>
-      <w:proofErr w:type="spellStart"/>
-      <w:r>
-        <w:rPr>
-          <w:b/>
-          <w:bCs/>
-        </w:rPr>
-        <w:t>tượng</w:t>
-      </w:r>
-      <w:proofErr w:type="spellEnd"/>
-      <w:r>
-        <w:rPr>
-          <w:b/>
-          <w:bCs/>
-        </w:rPr>
-        <w:t xml:space="preserve"> </w:t>
-      </w:r>
-      <w:proofErr w:type="spellStart"/>
-      <w:r>
-        <w:rPr>
-          <w:b/>
-          <w:bCs/>
-        </w:rPr>
-        <w:t>sử</w:t>
-      </w:r>
-      <w:proofErr w:type="spellEnd"/>
-      <w:r>
-        <w:rPr>
-          <w:b/>
-          <w:bCs/>
-        </w:rPr>
-        <w:t xml:space="preserve"> </w:t>
-      </w:r>
-      <w:proofErr w:type="spellStart"/>
-      <w:r>
-        <w:rPr>
-          <w:b/>
-          <w:bCs/>
-        </w:rPr>
-        <w:t>dụng</w:t>
-      </w:r>
-      <w:proofErr w:type="spellEnd"/>
+        <w:t>. Đối tượng sử dụng</w:t>
+      </w:r>
     </w:p>
     <w:p>
       <w:pPr>
@@ -1348,130 +224,10 @@
           <w:b/>
           <w:bCs/>
         </w:rPr>
-        <w:t xml:space="preserve">Người </w:t>
-      </w:r>
-      <w:proofErr w:type="spellStart"/>
-      <w:r>
-        <w:rPr>
-          <w:b/>
-          <w:bCs/>
-        </w:rPr>
-        <w:t>dùng</w:t>
-      </w:r>
-      <w:proofErr w:type="spellEnd"/>
-      <w:r>
-        <w:rPr>
-          <w:b/>
-          <w:bCs/>
-        </w:rPr>
-        <w:t xml:space="preserve"> </w:t>
-      </w:r>
-      <w:proofErr w:type="spellStart"/>
-      <w:r>
-        <w:rPr>
-          <w:b/>
-          <w:bCs/>
-        </w:rPr>
-        <w:t>phổ</w:t>
-      </w:r>
-      <w:proofErr w:type="spellEnd"/>
-      <w:r>
-        <w:rPr>
-          <w:b/>
-          <w:bCs/>
-        </w:rPr>
-        <w:t xml:space="preserve"> </w:t>
-      </w:r>
-      <w:proofErr w:type="spellStart"/>
-      <w:r>
-        <w:rPr>
-          <w:b/>
-          <w:bCs/>
-        </w:rPr>
-        <w:t>thông</w:t>
-      </w:r>
-      <w:proofErr w:type="spellEnd"/>
-      <w:r>
-        <w:rPr>
-          <w:b/>
-          <w:bCs/>
-        </w:rPr>
-        <w:t>:</w:t>
-      </w:r>
-      <w:r>
-        <w:t xml:space="preserve"> </w:t>
-      </w:r>
-      <w:proofErr w:type="spellStart"/>
-      <w:r>
-        <w:t>Tạo</w:t>
-      </w:r>
-      <w:proofErr w:type="spellEnd"/>
-      <w:r>
-        <w:t xml:space="preserve"> </w:t>
-      </w:r>
-      <w:proofErr w:type="spellStart"/>
-      <w:r>
-        <w:t>tài</w:t>
-      </w:r>
-      <w:proofErr w:type="spellEnd"/>
-      <w:r>
-        <w:t xml:space="preserve"> </w:t>
-      </w:r>
-      <w:proofErr w:type="spellStart"/>
-      <w:r>
-        <w:t>khoản</w:t>
-      </w:r>
-      <w:proofErr w:type="spellEnd"/>
-      <w:r>
-        <w:t xml:space="preserve">, </w:t>
-      </w:r>
-      <w:proofErr w:type="spellStart"/>
-      <w:r>
-        <w:t>đăng</w:t>
-      </w:r>
-      <w:proofErr w:type="spellEnd"/>
-      <w:r>
-        <w:t xml:space="preserve"> </w:t>
-      </w:r>
-      <w:proofErr w:type="spellStart"/>
-      <w:r>
-        <w:t>bài</w:t>
-      </w:r>
-      <w:proofErr w:type="spellEnd"/>
-      <w:r>
-        <w:t xml:space="preserve">, </w:t>
-      </w:r>
-      <w:proofErr w:type="spellStart"/>
-      <w:r>
-        <w:t>kết</w:t>
-      </w:r>
-      <w:proofErr w:type="spellEnd"/>
-      <w:r>
-        <w:t xml:space="preserve"> </w:t>
-      </w:r>
-      <w:proofErr w:type="spellStart"/>
-      <w:r>
-        <w:t>bạn</w:t>
-      </w:r>
-      <w:proofErr w:type="spellEnd"/>
-      <w:r>
-        <w:t xml:space="preserve">, </w:t>
-      </w:r>
-      <w:proofErr w:type="spellStart"/>
-      <w:r>
-        <w:t>tương</w:t>
-      </w:r>
-      <w:proofErr w:type="spellEnd"/>
-      <w:r>
-        <w:t xml:space="preserve"> </w:t>
-      </w:r>
-      <w:proofErr w:type="spellStart"/>
-      <w:r>
-        <w:t>tác</w:t>
-      </w:r>
-      <w:proofErr w:type="spellEnd"/>
-      <w:r>
-        <w:t>.</w:t>
+        <w:t>Người dùng phổ thông:</w:t>
+      </w:r>
+      <w:r>
+        <w:t xml:space="preserve"> Tạo tài khoản, đăng bài, kết bạn, tương tác.</w:t>
       </w:r>
     </w:p>
     <w:p>
@@ -1486,17 +242,50 @@
           <w:b/>
           <w:bCs/>
         </w:rPr>
-        <w:t xml:space="preserve">Quản </w:t>
-      </w:r>
-      <w:proofErr w:type="spellStart"/>
-      <w:r>
-        <w:rPr>
-          <w:b/>
-          <w:bCs/>
-        </w:rPr>
-        <w:t>trị</w:t>
-      </w:r>
-      <w:proofErr w:type="spellEnd"/>
+        <w:t>Quản trị viên hệ thống:</w:t>
+      </w:r>
+      <w:r>
+        <w:t xml:space="preserve"> Quản lý nội dung, người dùng, xử lý vi phạm.</w:t>
+      </w:r>
+    </w:p>
+    <w:p>
+      <w:pPr>
+        <w:ind w:left="360"/>
+        <w:rPr>
+          <w:b/>
+          <w:bCs/>
+        </w:rPr>
+      </w:pPr>
+      <w:r>
+        <w:rPr>
+          <w:b/>
+          <w:bCs/>
+        </w:rPr>
+        <w:t>1.</w:t>
+      </w:r>
+      <w:r>
+        <w:rPr>
+          <w:b/>
+          <w:bCs/>
+        </w:rPr>
+        <w:t>4. Các chức năng chính</w:t>
+      </w:r>
+    </w:p>
+    <w:p>
+      <w:pPr>
+        <w:ind w:left="360"/>
+        <w:rPr>
+          <w:b/>
+          <w:bCs/>
+        </w:rPr>
+      </w:pPr>
+      <w:r>
+        <w:rPr>
+          <w:b/>
+          <w:bCs/>
+        </w:rPr>
+        <w:t>Chức năng</w:t>
+      </w:r>
       <w:r>
         <w:rPr>
           <w:b/>
@@ -1504,47 +293,6 @@
         </w:rPr>
         <w:t xml:space="preserve"> </w:t>
       </w:r>
-      <w:proofErr w:type="spellStart"/>
-      <w:r>
-        <w:rPr>
-          <w:b/>
-          <w:bCs/>
-        </w:rPr>
-        <w:t>viên</w:t>
-      </w:r>
-      <w:proofErr w:type="spellEnd"/>
-      <w:r>
-        <w:rPr>
-          <w:b/>
-          <w:bCs/>
-        </w:rPr>
-        <w:t xml:space="preserve"> </w:t>
-      </w:r>
-      <w:proofErr w:type="spellStart"/>
-      <w:r>
-        <w:rPr>
-          <w:b/>
-          <w:bCs/>
-        </w:rPr>
-        <w:t>hệ</w:t>
-      </w:r>
-      <w:proofErr w:type="spellEnd"/>
-      <w:r>
-        <w:rPr>
-          <w:b/>
-          <w:bCs/>
-        </w:rPr>
-        <w:t xml:space="preserve"> </w:t>
-      </w:r>
-      <w:proofErr w:type="spellStart"/>
-      <w:r>
-        <w:rPr>
-          <w:b/>
-          <w:bCs/>
-        </w:rPr>
-        <w:t>thống</w:t>
-      </w:r>
-      <w:proofErr w:type="spellEnd"/>
       <w:r>
         <w:rPr>
           <w:b/>
@@ -1552,179 +300,6 @@
         </w:rPr>
         <w:t>:</w:t>
       </w:r>
-      <w:r>
-        <w:t xml:space="preserve"> Quản </w:t>
-      </w:r>
-      <w:proofErr w:type="spellStart"/>
-      <w:r>
-        <w:t>lý</w:t>
-      </w:r>
-      <w:proofErr w:type="spellEnd"/>
-      <w:r>
-        <w:t xml:space="preserve"> </w:t>
-      </w:r>
-      <w:proofErr w:type="spellStart"/>
-      <w:r>
-        <w:t>nội</w:t>
-      </w:r>
-      <w:proofErr w:type="spellEnd"/>
-      <w:r>
-        <w:t xml:space="preserve"> dung, </w:t>
-      </w:r>
-      <w:proofErr w:type="spellStart"/>
-      <w:r>
-        <w:t>người</w:t>
-      </w:r>
-      <w:proofErr w:type="spellEnd"/>
-      <w:r>
-        <w:t xml:space="preserve"> </w:t>
-      </w:r>
-      <w:proofErr w:type="spellStart"/>
-      <w:r>
-        <w:t>dùng</w:t>
-      </w:r>
-      <w:proofErr w:type="spellEnd"/>
-      <w:r>
-        <w:t xml:space="preserve">, </w:t>
-      </w:r>
-      <w:proofErr w:type="spellStart"/>
-      <w:r>
-        <w:t>xử</w:t>
-      </w:r>
-      <w:proofErr w:type="spellEnd"/>
-      <w:r>
-        <w:t xml:space="preserve"> </w:t>
-      </w:r>
-      <w:proofErr w:type="spellStart"/>
-      <w:r>
-        <w:t>lý</w:t>
-      </w:r>
-      <w:proofErr w:type="spellEnd"/>
-      <w:r>
-        <w:t xml:space="preserve"> vi </w:t>
-      </w:r>
-      <w:proofErr w:type="spellStart"/>
-      <w:r>
-        <w:t>phạm</w:t>
-      </w:r>
-      <w:proofErr w:type="spellEnd"/>
-      <w:r>
-        <w:t>.</w:t>
-      </w:r>
-    </w:p>
-    <w:p>
-      <w:pPr>
-        <w:ind w:left="360"/>
-        <w:rPr>
-          <w:b/>
-          <w:bCs/>
-        </w:rPr>
-      </w:pPr>
-      <w:r>
-        <w:rPr>
-          <w:b/>
-          <w:bCs/>
-        </w:rPr>
-        <w:t>1.</w:t>
-      </w:r>
-      <w:r>
-        <w:rPr>
-          <w:b/>
-          <w:bCs/>
-        </w:rPr>
-        <w:t xml:space="preserve">4. Các </w:t>
-      </w:r>
-      <w:proofErr w:type="spellStart"/>
-      <w:r>
-        <w:rPr>
-          <w:b/>
-          <w:bCs/>
-        </w:rPr>
-        <w:t>chức</w:t>
-      </w:r>
-      <w:proofErr w:type="spellEnd"/>
-      <w:r>
-        <w:rPr>
-          <w:b/>
-          <w:bCs/>
-        </w:rPr>
-        <w:t xml:space="preserve"> </w:t>
-      </w:r>
-      <w:proofErr w:type="spellStart"/>
-      <w:r>
-        <w:rPr>
-          <w:b/>
-          <w:bCs/>
-        </w:rPr>
-        <w:t>năng</w:t>
-      </w:r>
-      <w:proofErr w:type="spellEnd"/>
-      <w:r>
-        <w:rPr>
-          <w:b/>
-          <w:bCs/>
-        </w:rPr>
-        <w:t xml:space="preserve"> </w:t>
-      </w:r>
-      <w:proofErr w:type="spellStart"/>
-      <w:r>
-        <w:rPr>
-          <w:b/>
-          <w:bCs/>
-        </w:rPr>
-        <w:t>chính</w:t>
-      </w:r>
-      <w:proofErr w:type="spellEnd"/>
-    </w:p>
-    <w:p>
-      <w:pPr>
-        <w:ind w:left="360"/>
-        <w:rPr>
-          <w:b/>
-          <w:bCs/>
-        </w:rPr>
-      </w:pPr>
-      <w:proofErr w:type="spellStart"/>
-      <w:r>
-        <w:rPr>
-          <w:b/>
-          <w:bCs/>
-        </w:rPr>
-        <w:t>Chức</w:t>
-      </w:r>
-      <w:proofErr w:type="spellEnd"/>
-      <w:r>
-        <w:rPr>
-          <w:b/>
-          <w:bCs/>
-        </w:rPr>
-        <w:t xml:space="preserve"> </w:t>
-      </w:r>
-      <w:proofErr w:type="spellStart"/>
-      <w:proofErr w:type="gramStart"/>
-      <w:r>
-        <w:rPr>
-          <w:b/>
-          <w:bCs/>
-        </w:rPr>
-        <w:t>năng</w:t>
-      </w:r>
-      <w:proofErr w:type="spellEnd"/>
-      <w:r>
-        <w:rPr>
-          <w:b/>
-          <w:bCs/>
-        </w:rPr>
-        <w:t xml:space="preserve"> </w:t>
-      </w:r>
-      <w:r>
-        <w:rPr>
-          <w:b/>
-          <w:bCs/>
-        </w:rPr>
-        <w:t>:</w:t>
-      </w:r>
-      <w:proofErr w:type="gramEnd"/>
     </w:p>
     <w:p>
       <w:pPr>
@@ -1733,38 +308,12 @@
           <w:numId w:val="5"/>
         </w:numPr>
       </w:pPr>
-      <w:proofErr w:type="spellStart"/>
       <w:r>
         <w:t>C</w:t>
       </w:r>
       <w:r>
-        <w:t>hức</w:t>
-      </w:r>
-      <w:proofErr w:type="spellEnd"/>
-      <w:r>
-        <w:t xml:space="preserve"> </w:t>
-      </w:r>
-      <w:proofErr w:type="spellStart"/>
-      <w:r>
-        <w:t>năng</w:t>
-      </w:r>
-      <w:proofErr w:type="spellEnd"/>
-      <w:r>
-        <w:t xml:space="preserve"> </w:t>
-      </w:r>
-      <w:proofErr w:type="spellStart"/>
-      <w:r>
-        <w:t>bài</w:t>
-      </w:r>
-      <w:proofErr w:type="spellEnd"/>
-      <w:r>
-        <w:t xml:space="preserve"> </w:t>
-      </w:r>
-      <w:proofErr w:type="spellStart"/>
-      <w:r>
-        <w:t>đăng</w:t>
-      </w:r>
-      <w:proofErr w:type="spellEnd"/>
+        <w:t>hức năng bài đăng</w:t>
+      </w:r>
     </w:p>
     <w:p>
       <w:pPr>
@@ -1773,56 +322,11 @@
           <w:numId w:val="5"/>
         </w:numPr>
       </w:pPr>
-      <w:proofErr w:type="spellStart"/>
       <w:r>
         <w:t>C</w:t>
       </w:r>
       <w:r>
-        <w:t>hức</w:t>
-      </w:r>
-      <w:proofErr w:type="spellEnd"/>
-      <w:r>
-        <w:t xml:space="preserve"> </w:t>
-      </w:r>
-      <w:proofErr w:type="spellStart"/>
-      <w:r>
-        <w:t>năng</w:t>
-      </w:r>
-      <w:proofErr w:type="spellEnd"/>
-      <w:r>
-        <w:t xml:space="preserve"> </w:t>
-      </w:r>
-      <w:proofErr w:type="spellStart"/>
-      <w:r>
-        <w:t>bạn</w:t>
-      </w:r>
-      <w:proofErr w:type="spellEnd"/>
-      <w:r>
-        <w:t xml:space="preserve"> </w:t>
-      </w:r>
-      <w:proofErr w:type="spellStart"/>
-      <w:r>
-        <w:t>bè</w:t>
-      </w:r>
-      <w:proofErr w:type="spellEnd"/>
-      <w:r>
-        <w:t xml:space="preserve"> &amp; </w:t>
-      </w:r>
-      <w:proofErr w:type="spellStart"/>
-      <w:r>
-        <w:t>trò</w:t>
-      </w:r>
-      <w:proofErr w:type="spellEnd"/>
-      <w:r>
-        <w:t xml:space="preserve"> </w:t>
-      </w:r>
-      <w:proofErr w:type="spellStart"/>
-      <w:r>
-        <w:t>chuyện</w:t>
-      </w:r>
-      <w:proofErr w:type="spellEnd"/>
-      <w:r>
-        <w:t xml:space="preserve"> </w:t>
+        <w:t xml:space="preserve">hức năng bạn bè &amp; trò chuyện </w:t>
       </w:r>
     </w:p>
     <w:p>
@@ -1832,38 +336,12 @@
           <w:numId w:val="5"/>
         </w:numPr>
       </w:pPr>
-      <w:proofErr w:type="spellStart"/>
       <w:r>
         <w:t>C</w:t>
       </w:r>
       <w:r>
-        <w:t>hức</w:t>
-      </w:r>
-      <w:proofErr w:type="spellEnd"/>
-      <w:r>
-        <w:t xml:space="preserve"> </w:t>
-      </w:r>
-      <w:proofErr w:type="spellStart"/>
-      <w:r>
-        <w:t>năng</w:t>
-      </w:r>
-      <w:proofErr w:type="spellEnd"/>
-      <w:r>
-        <w:t xml:space="preserve"> </w:t>
-      </w:r>
-      <w:proofErr w:type="spellStart"/>
-      <w:r>
-        <w:t>tìm</w:t>
-      </w:r>
-      <w:proofErr w:type="spellEnd"/>
-      <w:r>
-        <w:t xml:space="preserve"> </w:t>
-      </w:r>
-      <w:proofErr w:type="spellStart"/>
-      <w:r>
-        <w:t>kiếm</w:t>
-      </w:r>
-      <w:proofErr w:type="spellEnd"/>
+        <w:t>hức năng tìm kiếm</w:t>
+      </w:r>
       <w:r>
         <w:t>.</w:t>
       </w:r>
@@ -1875,59 +353,9 @@
           <w:numId w:val="5"/>
         </w:numPr>
       </w:pPr>
-      <w:proofErr w:type="spellStart"/>
-      <w:r>
-        <w:t>chức</w:t>
-      </w:r>
-      <w:proofErr w:type="spellEnd"/>
-      <w:r>
-        <w:t xml:space="preserve"> </w:t>
-      </w:r>
-      <w:proofErr w:type="spellStart"/>
-      <w:r>
-        <w:t>năng</w:t>
-      </w:r>
-      <w:proofErr w:type="spellEnd"/>
-      <w:r>
-        <w:t xml:space="preserve"> </w:t>
-      </w:r>
-      <w:proofErr w:type="spellStart"/>
-      <w:r>
-        <w:t>quản</w:t>
-      </w:r>
-      <w:proofErr w:type="spellEnd"/>
-      <w:r>
-        <w:t xml:space="preserve"> </w:t>
-      </w:r>
-      <w:proofErr w:type="spellStart"/>
-      <w:r>
-        <w:t>lý</w:t>
-      </w:r>
-      <w:proofErr w:type="spellEnd"/>
-      <w:r>
-        <w:t xml:space="preserve"> </w:t>
-      </w:r>
-      <w:proofErr w:type="spellStart"/>
-      <w:r>
-        <w:t>thông</w:t>
-      </w:r>
-      <w:proofErr w:type="spellEnd"/>
-      <w:r>
-        <w:t xml:space="preserve"> tin </w:t>
-      </w:r>
-      <w:proofErr w:type="spellStart"/>
-      <w:r>
-        <w:t>cá</w:t>
-      </w:r>
-      <w:proofErr w:type="spellEnd"/>
-      <w:r>
-        <w:t xml:space="preserve"> </w:t>
-      </w:r>
-      <w:proofErr w:type="spellStart"/>
-      <w:r>
-        <w:t>nhân</w:t>
-      </w:r>
-      <w:proofErr w:type="spellEnd"/>
+      <w:r>
+        <w:t>chức năng quản lý thông tin cá nhân</w:t>
+      </w:r>
       <w:r>
         <w:t>.</w:t>
       </w:r>
@@ -1962,65 +390,8 @@
           <w:b/>
           <w:bCs/>
         </w:rPr>
-        <w:t xml:space="preserve">5. </w:t>
-      </w:r>
-      <w:proofErr w:type="spellStart"/>
-      <w:r>
-        <w:rPr>
-          <w:b/>
-          <w:bCs/>
-        </w:rPr>
-        <w:t>Yêu</w:t>
-      </w:r>
-      <w:proofErr w:type="spellEnd"/>
-      <w:r>
-        <w:rPr>
-          <w:b/>
-          <w:bCs/>
-        </w:rPr>
-        <w:t xml:space="preserve"> </w:t>
-      </w:r>
-      <w:proofErr w:type="spellStart"/>
-      <w:r>
-        <w:rPr>
-          <w:b/>
-          <w:bCs/>
-        </w:rPr>
-        <w:t>cầu</w:t>
-      </w:r>
-      <w:proofErr w:type="spellEnd"/>
-      <w:r>
-        <w:rPr>
-          <w:b/>
-          <w:bCs/>
-        </w:rPr>
-        <w:t xml:space="preserve"> phi </w:t>
-      </w:r>
-      <w:proofErr w:type="spellStart"/>
-      <w:r>
-        <w:rPr>
-          <w:b/>
-          <w:bCs/>
-        </w:rPr>
-        <w:t>chức</w:t>
-      </w:r>
-      <w:proofErr w:type="spellEnd"/>
-      <w:r>
-        <w:rPr>
-          <w:b/>
-          <w:bCs/>
-        </w:rPr>
-        <w:t xml:space="preserve"> </w:t>
-      </w:r>
-      <w:proofErr w:type="spellStart"/>
-      <w:r>
-        <w:rPr>
-          <w:b/>
-          <w:bCs/>
-        </w:rPr>
-        <w:t>năng</w:t>
-      </w:r>
-      <w:proofErr w:type="spellEnd"/>
+        <w:t>5. Yêu cầu phi chức năng</w:t>
+      </w:r>
     </w:p>
     <w:p>
       <w:pPr>
@@ -2034,106 +405,10 @@
           <w:b/>
           <w:bCs/>
         </w:rPr>
-        <w:t xml:space="preserve">Hiệu </w:t>
-      </w:r>
-      <w:proofErr w:type="spellStart"/>
-      <w:r>
-        <w:rPr>
-          <w:b/>
-          <w:bCs/>
-        </w:rPr>
-        <w:t>năng</w:t>
-      </w:r>
-      <w:proofErr w:type="spellEnd"/>
-      <w:r>
-        <w:rPr>
-          <w:b/>
-          <w:bCs/>
-        </w:rPr>
-        <w:t>:</w:t>
-      </w:r>
-      <w:r>
-        <w:t xml:space="preserve"> </w:t>
-      </w:r>
-      <w:proofErr w:type="spellStart"/>
-      <w:r>
-        <w:t>Đáp</w:t>
-      </w:r>
-      <w:proofErr w:type="spellEnd"/>
-      <w:r>
-        <w:t xml:space="preserve"> </w:t>
-      </w:r>
-      <w:proofErr w:type="spellStart"/>
-      <w:r>
-        <w:t>ứng</w:t>
-      </w:r>
-      <w:proofErr w:type="spellEnd"/>
-      <w:r>
-        <w:t xml:space="preserve"> </w:t>
-      </w:r>
-      <w:proofErr w:type="spellStart"/>
-      <w:r>
-        <w:t>nhanh</w:t>
-      </w:r>
-      <w:proofErr w:type="spellEnd"/>
-      <w:r>
-        <w:t xml:space="preserve"> </w:t>
-      </w:r>
-      <w:proofErr w:type="spellStart"/>
-      <w:r>
-        <w:t>khi</w:t>
-      </w:r>
-      <w:proofErr w:type="spellEnd"/>
-      <w:r>
-        <w:t xml:space="preserve"> </w:t>
-      </w:r>
-      <w:proofErr w:type="spellStart"/>
-      <w:r>
-        <w:t>người</w:t>
-      </w:r>
-      <w:proofErr w:type="spellEnd"/>
-      <w:r>
-        <w:t xml:space="preserve"> </w:t>
-      </w:r>
-      <w:proofErr w:type="spellStart"/>
-      <w:r>
-        <w:t>dùng</w:t>
-      </w:r>
-      <w:proofErr w:type="spellEnd"/>
-      <w:r>
-        <w:t xml:space="preserve"> </w:t>
-      </w:r>
-      <w:proofErr w:type="spellStart"/>
-      <w:r>
-        <w:t>truy</w:t>
-      </w:r>
-      <w:proofErr w:type="spellEnd"/>
-      <w:r>
-        <w:t xml:space="preserve"> </w:t>
-      </w:r>
-      <w:proofErr w:type="spellStart"/>
-      <w:r>
-        <w:t>cập</w:t>
-      </w:r>
-      <w:proofErr w:type="spellEnd"/>
-      <w:r>
-        <w:t xml:space="preserve"> </w:t>
-      </w:r>
-      <w:proofErr w:type="spellStart"/>
-      <w:r>
-        <w:t>đồng</w:t>
-      </w:r>
-      <w:proofErr w:type="spellEnd"/>
-      <w:r>
-        <w:t xml:space="preserve"> </w:t>
-      </w:r>
-      <w:proofErr w:type="spellStart"/>
-      <w:r>
-        <w:t>thời</w:t>
-      </w:r>
-      <w:proofErr w:type="spellEnd"/>
-      <w:r>
-        <w:t>.</w:t>
+        <w:t>Hiệu năng:</w:t>
+      </w:r>
+      <w:r>
+        <w:t xml:space="preserve"> Đáp ứng nhanh khi người dùng truy cập đồng thời.</w:t>
       </w:r>
     </w:p>
     <w:p>
@@ -2143,152 +418,15 @@
           <w:numId w:val="7"/>
         </w:numPr>
       </w:pPr>
-      <w:proofErr w:type="spellStart"/>
-      <w:r>
-        <w:rPr>
-          <w:b/>
-          <w:bCs/>
-        </w:rPr>
-        <w:t>Khả</w:t>
-      </w:r>
-      <w:proofErr w:type="spellEnd"/>
-      <w:r>
-        <w:rPr>
-          <w:b/>
-          <w:bCs/>
-        </w:rPr>
-        <w:t xml:space="preserve"> </w:t>
-      </w:r>
-      <w:proofErr w:type="spellStart"/>
-      <w:r>
-        <w:rPr>
-          <w:b/>
-          <w:bCs/>
-        </w:rPr>
-        <w:t>năng</w:t>
-      </w:r>
-      <w:proofErr w:type="spellEnd"/>
-      <w:r>
-        <w:rPr>
-          <w:b/>
-          <w:bCs/>
-        </w:rPr>
-        <w:t xml:space="preserve"> </w:t>
-      </w:r>
-      <w:proofErr w:type="spellStart"/>
-      <w:r>
-        <w:rPr>
-          <w:b/>
-          <w:bCs/>
-        </w:rPr>
-        <w:t>mở</w:t>
-      </w:r>
-      <w:proofErr w:type="spellEnd"/>
-      <w:r>
-        <w:rPr>
-          <w:b/>
-          <w:bCs/>
-        </w:rPr>
-        <w:t xml:space="preserve"> </w:t>
-      </w:r>
-      <w:proofErr w:type="spellStart"/>
-      <w:r>
-        <w:rPr>
-          <w:b/>
-          <w:bCs/>
-        </w:rPr>
-        <w:t>rộng</w:t>
-      </w:r>
-      <w:proofErr w:type="spellEnd"/>
-      <w:r>
-        <w:rPr>
-          <w:b/>
-          <w:bCs/>
-        </w:rPr>
-        <w:t>:</w:t>
-      </w:r>
-      <w:r>
-        <w:t xml:space="preserve"> </w:t>
-      </w:r>
-      <w:proofErr w:type="spellStart"/>
-      <w:r>
-        <w:t>Dễ</w:t>
-      </w:r>
-      <w:proofErr w:type="spellEnd"/>
-      <w:r>
-        <w:t xml:space="preserve"> </w:t>
-      </w:r>
-      <w:proofErr w:type="spellStart"/>
-      <w:r>
-        <w:t>dàng</w:t>
-      </w:r>
-      <w:proofErr w:type="spellEnd"/>
-      <w:r>
-        <w:t xml:space="preserve"> </w:t>
-      </w:r>
-      <w:proofErr w:type="spellStart"/>
-      <w:r>
-        <w:t>mở</w:t>
-      </w:r>
-      <w:proofErr w:type="spellEnd"/>
-      <w:r>
-        <w:t xml:space="preserve"> </w:t>
-      </w:r>
-      <w:proofErr w:type="spellStart"/>
-      <w:r>
-        <w:t>rộng</w:t>
-      </w:r>
-      <w:proofErr w:type="spellEnd"/>
-      <w:r>
-        <w:t xml:space="preserve"> </w:t>
-      </w:r>
-      <w:proofErr w:type="spellStart"/>
-      <w:r>
-        <w:t>khi</w:t>
-      </w:r>
-      <w:proofErr w:type="spellEnd"/>
-      <w:r>
-        <w:t xml:space="preserve"> </w:t>
-      </w:r>
-      <w:proofErr w:type="spellStart"/>
-      <w:r>
-        <w:t>số</w:t>
-      </w:r>
-      <w:proofErr w:type="spellEnd"/>
-      <w:r>
-        <w:t xml:space="preserve"> </w:t>
-      </w:r>
-      <w:proofErr w:type="spellStart"/>
-      <w:r>
-        <w:t>lượng</w:t>
-      </w:r>
-      <w:proofErr w:type="spellEnd"/>
-      <w:r>
-        <w:t xml:space="preserve"> </w:t>
-      </w:r>
-      <w:proofErr w:type="spellStart"/>
-      <w:r>
-        <w:t>người</w:t>
-      </w:r>
-      <w:proofErr w:type="spellEnd"/>
-      <w:r>
-        <w:t xml:space="preserve"> </w:t>
-      </w:r>
-      <w:proofErr w:type="spellStart"/>
-      <w:r>
-        <w:t>dùng</w:t>
-      </w:r>
-      <w:proofErr w:type="spellEnd"/>
-      <w:r>
-        <w:t xml:space="preserve"> </w:t>
-      </w:r>
-      <w:proofErr w:type="spellStart"/>
-      <w:r>
-        <w:t>tăng</w:t>
-      </w:r>
-      <w:proofErr w:type="spellEnd"/>
-      <w:r>
-        <w:t>.</w:t>
+      <w:r>
+        <w:rPr>
+          <w:b/>
+          <w:bCs/>
+        </w:rPr>
+        <w:t>Khả năng mở rộng:</w:t>
+      </w:r>
+      <w:r>
+        <w:t xml:space="preserve"> Dễ dàng mở rộng khi số lượng người dùng tăng.</w:t>
       </w:r>
     </w:p>
     <w:p>
@@ -2303,146 +441,10 @@
           <w:b/>
           <w:bCs/>
         </w:rPr>
-        <w:t xml:space="preserve">Bảo </w:t>
-      </w:r>
-      <w:proofErr w:type="spellStart"/>
-      <w:r>
-        <w:rPr>
-          <w:b/>
-          <w:bCs/>
-        </w:rPr>
-        <w:t>mật</w:t>
-      </w:r>
-      <w:proofErr w:type="spellEnd"/>
-      <w:r>
-        <w:rPr>
-          <w:b/>
-          <w:bCs/>
-        </w:rPr>
-        <w:t>:</w:t>
-      </w:r>
-      <w:r>
-        <w:t xml:space="preserve"> </w:t>
-      </w:r>
-      <w:proofErr w:type="spellStart"/>
-      <w:r>
-        <w:t>Dữ</w:t>
-      </w:r>
-      <w:proofErr w:type="spellEnd"/>
-      <w:r>
-        <w:t xml:space="preserve"> </w:t>
-      </w:r>
-      <w:proofErr w:type="spellStart"/>
-      <w:r>
-        <w:t>liệu</w:t>
-      </w:r>
-      <w:proofErr w:type="spellEnd"/>
-      <w:r>
-        <w:t xml:space="preserve"> </w:t>
-      </w:r>
-      <w:proofErr w:type="spellStart"/>
-      <w:r>
-        <w:t>người</w:t>
-      </w:r>
-      <w:proofErr w:type="spellEnd"/>
-      <w:r>
-        <w:t xml:space="preserve"> </w:t>
-      </w:r>
-      <w:proofErr w:type="spellStart"/>
-      <w:r>
-        <w:t>dùng</w:t>
-      </w:r>
-      <w:proofErr w:type="spellEnd"/>
-      <w:r>
-        <w:t xml:space="preserve"> </w:t>
-      </w:r>
-      <w:proofErr w:type="spellStart"/>
-      <w:r>
-        <w:t>cần</w:t>
-      </w:r>
-      <w:proofErr w:type="spellEnd"/>
-      <w:r>
-        <w:t xml:space="preserve"> </w:t>
-      </w:r>
-      <w:proofErr w:type="spellStart"/>
-      <w:r>
-        <w:t>được</w:t>
-      </w:r>
-      <w:proofErr w:type="spellEnd"/>
-      <w:r>
-        <w:t xml:space="preserve"> </w:t>
-      </w:r>
-      <w:proofErr w:type="spellStart"/>
-      <w:r>
-        <w:t>mã</w:t>
-      </w:r>
-      <w:proofErr w:type="spellEnd"/>
-      <w:r>
-        <w:t xml:space="preserve"> </w:t>
-      </w:r>
-      <w:proofErr w:type="spellStart"/>
-      <w:r>
-        <w:t>hoá</w:t>
-      </w:r>
-      <w:proofErr w:type="spellEnd"/>
-      <w:r>
-        <w:t xml:space="preserve">, </w:t>
-      </w:r>
-      <w:proofErr w:type="spellStart"/>
-      <w:r>
-        <w:t>bảo</w:t>
-      </w:r>
-      <w:proofErr w:type="spellEnd"/>
-      <w:r>
-        <w:t xml:space="preserve"> </w:t>
-      </w:r>
-      <w:proofErr w:type="spellStart"/>
-      <w:r>
-        <w:t>vệ</w:t>
-      </w:r>
-      <w:proofErr w:type="spellEnd"/>
-      <w:r>
-        <w:t xml:space="preserve"> </w:t>
-      </w:r>
-      <w:proofErr w:type="spellStart"/>
-      <w:r>
-        <w:t>khỏi</w:t>
-      </w:r>
-      <w:proofErr w:type="spellEnd"/>
-      <w:r>
-        <w:t xml:space="preserve"> </w:t>
-      </w:r>
-      <w:proofErr w:type="spellStart"/>
-      <w:r>
-        <w:t>truy</w:t>
-      </w:r>
-      <w:proofErr w:type="spellEnd"/>
-      <w:r>
-        <w:t xml:space="preserve"> </w:t>
-      </w:r>
-      <w:proofErr w:type="spellStart"/>
-      <w:r>
-        <w:t>cập</w:t>
-      </w:r>
-      <w:proofErr w:type="spellEnd"/>
-      <w:r>
-        <w:t xml:space="preserve"> </w:t>
-      </w:r>
-      <w:proofErr w:type="spellStart"/>
-      <w:r>
-        <w:t>trái</w:t>
-      </w:r>
-      <w:proofErr w:type="spellEnd"/>
-      <w:r>
-        <w:t xml:space="preserve"> </w:t>
-      </w:r>
-      <w:proofErr w:type="spellStart"/>
-      <w:r>
-        <w:t>phép</w:t>
-      </w:r>
-      <w:proofErr w:type="spellEnd"/>
-      <w:r>
-        <w:t>.</w:t>
+        <w:t>Bảo mật:</w:t>
+      </w:r>
+      <w:r>
+        <w:t xml:space="preserve"> Dữ liệu người dùng cần được mã hoá, bảo vệ khỏi truy cập trái phép.</w:t>
       </w:r>
     </w:p>
     <w:p>
@@ -2452,96 +454,15 @@
           <w:numId w:val="7"/>
         </w:numPr>
       </w:pPr>
-      <w:proofErr w:type="spellStart"/>
-      <w:r>
-        <w:rPr>
-          <w:b/>
-          <w:bCs/>
-        </w:rPr>
-        <w:t>Khả</w:t>
-      </w:r>
-      <w:proofErr w:type="spellEnd"/>
-      <w:r>
-        <w:rPr>
-          <w:b/>
-          <w:bCs/>
-        </w:rPr>
-        <w:t xml:space="preserve"> </w:t>
-      </w:r>
-      <w:proofErr w:type="spellStart"/>
-      <w:r>
-        <w:rPr>
-          <w:b/>
-          <w:bCs/>
-        </w:rPr>
-        <w:t>dụng</w:t>
-      </w:r>
-      <w:proofErr w:type="spellEnd"/>
-      <w:r>
-        <w:rPr>
-          <w:b/>
-          <w:bCs/>
-        </w:rPr>
-        <w:t>:</w:t>
-      </w:r>
-      <w:r>
-        <w:t xml:space="preserve"> </w:t>
-      </w:r>
-      <w:proofErr w:type="spellStart"/>
-      <w:r>
-        <w:t>Hệ</w:t>
-      </w:r>
-      <w:proofErr w:type="spellEnd"/>
-      <w:r>
-        <w:t xml:space="preserve"> </w:t>
-      </w:r>
-      <w:proofErr w:type="spellStart"/>
-      <w:r>
-        <w:t>thống</w:t>
-      </w:r>
-      <w:proofErr w:type="spellEnd"/>
-      <w:r>
-        <w:t xml:space="preserve"> </w:t>
-      </w:r>
-      <w:proofErr w:type="spellStart"/>
-      <w:r>
-        <w:t>hoạt</w:t>
-      </w:r>
-      <w:proofErr w:type="spellEnd"/>
-      <w:r>
-        <w:t xml:space="preserve"> </w:t>
-      </w:r>
-      <w:proofErr w:type="spellStart"/>
-      <w:r>
-        <w:t>động</w:t>
-      </w:r>
-      <w:proofErr w:type="spellEnd"/>
-      <w:r>
-        <w:t xml:space="preserve"> </w:t>
-      </w:r>
-      <w:proofErr w:type="spellStart"/>
-      <w:r>
-        <w:t>liên</w:t>
-      </w:r>
-      <w:proofErr w:type="spellEnd"/>
-      <w:r>
-        <w:t xml:space="preserve"> </w:t>
-      </w:r>
-      <w:proofErr w:type="spellStart"/>
-      <w:r>
-        <w:t>tục</w:t>
-      </w:r>
-      <w:proofErr w:type="spellEnd"/>
-      <w:r>
-        <w:t xml:space="preserve">, downtime </w:t>
-      </w:r>
-      <w:proofErr w:type="spellStart"/>
-      <w:r>
-        <w:t>thấp</w:t>
-      </w:r>
-      <w:proofErr w:type="spellEnd"/>
-      <w:r>
-        <w:t>.</w:t>
+      <w:r>
+        <w:rPr>
+          <w:b/>
+          <w:bCs/>
+        </w:rPr>
+        <w:t>Khả dụng:</w:t>
+      </w:r>
+      <w:r>
+        <w:t xml:space="preserve"> Hệ thống hoạt động liên tục, downtime thấp.</w:t>
       </w:r>
     </w:p>
     <w:p>
@@ -2551,104 +472,15 @@
           <w:numId w:val="7"/>
         </w:numPr>
       </w:pPr>
-      <w:proofErr w:type="spellStart"/>
-      <w:r>
-        <w:rPr>
-          <w:b/>
-          <w:bCs/>
-        </w:rPr>
-        <w:t>Dễ</w:t>
-      </w:r>
-      <w:proofErr w:type="spellEnd"/>
-      <w:r>
-        <w:rPr>
-          <w:b/>
-          <w:bCs/>
-        </w:rPr>
-        <w:t xml:space="preserve"> </w:t>
-      </w:r>
-      <w:proofErr w:type="spellStart"/>
-      <w:r>
-        <w:rPr>
-          <w:b/>
-          <w:bCs/>
-        </w:rPr>
-        <w:t>sử</w:t>
-      </w:r>
-      <w:proofErr w:type="spellEnd"/>
-      <w:r>
-        <w:rPr>
-          <w:b/>
-          <w:bCs/>
-        </w:rPr>
-        <w:t xml:space="preserve"> </w:t>
-      </w:r>
-      <w:proofErr w:type="spellStart"/>
-      <w:r>
-        <w:rPr>
-          <w:b/>
-          <w:bCs/>
-        </w:rPr>
-        <w:t>dụng</w:t>
-      </w:r>
-      <w:proofErr w:type="spellEnd"/>
-      <w:r>
-        <w:rPr>
-          <w:b/>
-          <w:bCs/>
-        </w:rPr>
-        <w:t>:</w:t>
-      </w:r>
-      <w:r>
-        <w:t xml:space="preserve"> Giao </w:t>
-      </w:r>
-      <w:proofErr w:type="spellStart"/>
-      <w:r>
-        <w:t>diện</w:t>
-      </w:r>
-      <w:proofErr w:type="spellEnd"/>
-      <w:r>
-        <w:t xml:space="preserve"> </w:t>
-      </w:r>
-      <w:proofErr w:type="spellStart"/>
-      <w:r>
-        <w:t>thân</w:t>
-      </w:r>
-      <w:proofErr w:type="spellEnd"/>
-      <w:r>
-        <w:t xml:space="preserve"> </w:t>
-      </w:r>
-      <w:proofErr w:type="spellStart"/>
-      <w:r>
-        <w:t>thiện</w:t>
-      </w:r>
-      <w:proofErr w:type="spellEnd"/>
-      <w:r>
-        <w:t xml:space="preserve"> </w:t>
-      </w:r>
-      <w:proofErr w:type="spellStart"/>
-      <w:r>
-        <w:t>với</w:t>
-      </w:r>
-      <w:proofErr w:type="spellEnd"/>
-      <w:r>
-        <w:t xml:space="preserve"> </w:t>
-      </w:r>
-      <w:proofErr w:type="spellStart"/>
-      <w:r>
-        <w:t>người</w:t>
-      </w:r>
-      <w:proofErr w:type="spellEnd"/>
-      <w:r>
-        <w:t xml:space="preserve"> </w:t>
-      </w:r>
-      <w:proofErr w:type="spellStart"/>
-      <w:r>
-        <w:t>dùng</w:t>
-      </w:r>
-      <w:proofErr w:type="spellEnd"/>
-      <w:r>
-        <w:t>.</w:t>
+      <w:r>
+        <w:rPr>
+          <w:b/>
+          <w:bCs/>
+        </w:rPr>
+        <w:t>Dễ sử dụng:</w:t>
+      </w:r>
+      <w:r>
+        <w:t xml:space="preserve"> Giao diện thân thiện với người dùng.</w:t>
       </w:r>
     </w:p>
     <w:p>
@@ -2675,119 +507,7 @@
           <w:bCs/>
         </w:rPr>
         <w:lastRenderedPageBreak/>
-        <w:t xml:space="preserve">6. </w:t>
-      </w:r>
-      <w:proofErr w:type="spellStart"/>
-      <w:r>
-        <w:rPr>
-          <w:b/>
-          <w:bCs/>
-        </w:rPr>
-        <w:t>Mô</w:t>
-      </w:r>
-      <w:proofErr w:type="spellEnd"/>
-      <w:r>
-        <w:rPr>
-          <w:b/>
-          <w:bCs/>
-        </w:rPr>
-        <w:t xml:space="preserve"> </w:t>
-      </w:r>
-      <w:proofErr w:type="spellStart"/>
-      <w:r>
-        <w:rPr>
-          <w:b/>
-          <w:bCs/>
-        </w:rPr>
-        <w:t>hình</w:t>
-      </w:r>
-      <w:proofErr w:type="spellEnd"/>
-      <w:r>
-        <w:rPr>
-          <w:b/>
-          <w:bCs/>
-        </w:rPr>
-        <w:t xml:space="preserve"> </w:t>
-      </w:r>
-      <w:proofErr w:type="spellStart"/>
-      <w:r>
-        <w:rPr>
-          <w:b/>
-          <w:bCs/>
-        </w:rPr>
-        <w:t>hóa</w:t>
-      </w:r>
-      <w:proofErr w:type="spellEnd"/>
-      <w:r>
-        <w:rPr>
-          <w:b/>
-          <w:bCs/>
-        </w:rPr>
-        <w:t xml:space="preserve"> (</w:t>
-      </w:r>
-      <w:proofErr w:type="spellStart"/>
-      <w:r>
-        <w:rPr>
-          <w:b/>
-          <w:bCs/>
-        </w:rPr>
-        <w:t>có</w:t>
-      </w:r>
-      <w:proofErr w:type="spellEnd"/>
-      <w:r>
-        <w:rPr>
-          <w:b/>
-          <w:bCs/>
-        </w:rPr>
-        <w:t xml:space="preserve"> </w:t>
-      </w:r>
-      <w:proofErr w:type="spellStart"/>
-      <w:r>
-        <w:rPr>
-          <w:b/>
-          <w:bCs/>
-        </w:rPr>
-        <w:t>thể</w:t>
-      </w:r>
-      <w:proofErr w:type="spellEnd"/>
-      <w:r>
-        <w:rPr>
-          <w:b/>
-          <w:bCs/>
-        </w:rPr>
-        <w:t xml:space="preserve"> </w:t>
-      </w:r>
-      <w:proofErr w:type="spellStart"/>
-      <w:r>
-        <w:rPr>
-          <w:b/>
-          <w:bCs/>
-        </w:rPr>
-        <w:t>bổ</w:t>
-      </w:r>
-      <w:proofErr w:type="spellEnd"/>
-      <w:r>
-        <w:rPr>
-          <w:b/>
-          <w:bCs/>
-        </w:rPr>
-        <w:t xml:space="preserve"> sung </w:t>
-      </w:r>
-      <w:proofErr w:type="spellStart"/>
-      <w:r>
-        <w:rPr>
-          <w:b/>
-          <w:bCs/>
-        </w:rPr>
-        <w:t>sau</w:t>
-      </w:r>
-      <w:proofErr w:type="spellEnd"/>
-      <w:r>
-        <w:rPr>
-          <w:b/>
-          <w:bCs/>
-        </w:rPr>
-        <w:t>)</w:t>
+        <w:t>6. Mô hình hóa (có thể bổ sung sau)</w:t>
       </w:r>
     </w:p>
     <w:p>
@@ -2797,21 +517,8 @@
           <w:numId w:val="8"/>
         </w:numPr>
       </w:pPr>
-      <w:proofErr w:type="spellStart"/>
-      <w:r>
-        <w:t>Sơ</w:t>
-      </w:r>
-      <w:proofErr w:type="spellEnd"/>
-      <w:r>
-        <w:t xml:space="preserve"> </w:t>
-      </w:r>
-      <w:proofErr w:type="spellStart"/>
-      <w:r>
-        <w:t>đồ</w:t>
-      </w:r>
-      <w:proofErr w:type="spellEnd"/>
-      <w:r>
-        <w:t xml:space="preserve"> use-case</w:t>
+      <w:r>
+        <w:t>Sơ đồ use-case</w:t>
       </w:r>
     </w:p>
     <w:p>
@@ -2821,27 +528,9 @@
           <w:numId w:val="8"/>
         </w:numPr>
       </w:pPr>
-      <w:proofErr w:type="spellStart"/>
-      <w:r>
-        <w:t>Sơ</w:t>
-      </w:r>
-      <w:proofErr w:type="spellEnd"/>
-      <w:r>
-        <w:t xml:space="preserve"> </w:t>
-      </w:r>
-      <w:proofErr w:type="spellStart"/>
-      <w:r>
-        <w:t>đồ</w:t>
-      </w:r>
-      <w:proofErr w:type="spellEnd"/>
-      <w:r>
-        <w:t xml:space="preserve"> </w:t>
-      </w:r>
-      <w:proofErr w:type="spellStart"/>
-      <w:r>
-        <w:t>lớp</w:t>
-      </w:r>
-      <w:proofErr w:type="spellEnd"/>
+      <w:r>
+        <w:t>Sơ đồ lớp</w:t>
+      </w:r>
     </w:p>
     <w:p>
       <w:pPr>
@@ -2850,37 +539,8 @@
           <w:numId w:val="8"/>
         </w:numPr>
       </w:pPr>
-      <w:proofErr w:type="spellStart"/>
-      <w:r>
-        <w:t>Sơ</w:t>
-      </w:r>
-      <w:proofErr w:type="spellEnd"/>
-      <w:r>
-        <w:t xml:space="preserve"> </w:t>
-      </w:r>
-      <w:proofErr w:type="spellStart"/>
-      <w:r>
-        <w:t>đồ</w:t>
-      </w:r>
-      <w:proofErr w:type="spellEnd"/>
-      <w:r>
-        <w:t xml:space="preserve"> </w:t>
-      </w:r>
-      <w:proofErr w:type="spellStart"/>
-      <w:r>
-        <w:t>trình</w:t>
-      </w:r>
-      <w:proofErr w:type="spellEnd"/>
-      <w:r>
-        <w:t xml:space="preserve"> </w:t>
-      </w:r>
-      <w:proofErr w:type="spellStart"/>
-      <w:r>
-        <w:t>tự</w:t>
-      </w:r>
-      <w:proofErr w:type="spellEnd"/>
-      <w:r>
-        <w:t xml:space="preserve"> (sequence diagram)</w:t>
+      <w:r>
+        <w:t>Sơ đồ trình tự (sequence diagram)</w:t>
       </w:r>
     </w:p>
     <w:p>
@@ -2890,45 +550,8 @@
           <w:numId w:val="8"/>
         </w:numPr>
       </w:pPr>
-      <w:proofErr w:type="spellStart"/>
-      <w:r>
-        <w:t>Sơ</w:t>
-      </w:r>
-      <w:proofErr w:type="spellEnd"/>
-      <w:r>
-        <w:t xml:space="preserve"> </w:t>
-      </w:r>
-      <w:proofErr w:type="spellStart"/>
-      <w:r>
-        <w:t>đồ</w:t>
-      </w:r>
-      <w:proofErr w:type="spellEnd"/>
-      <w:r>
-        <w:t xml:space="preserve"> </w:t>
-      </w:r>
-      <w:proofErr w:type="spellStart"/>
-      <w:r>
-        <w:t>luồng</w:t>
-      </w:r>
-      <w:proofErr w:type="spellEnd"/>
-      <w:r>
-        <w:t xml:space="preserve"> </w:t>
-      </w:r>
-      <w:proofErr w:type="spellStart"/>
-      <w:r>
-        <w:t>dữ</w:t>
-      </w:r>
-      <w:proofErr w:type="spellEnd"/>
-      <w:r>
-        <w:t xml:space="preserve"> </w:t>
-      </w:r>
-      <w:proofErr w:type="spellStart"/>
-      <w:r>
-        <w:t>liệu</w:t>
-      </w:r>
-      <w:proofErr w:type="spellEnd"/>
-      <w:r>
-        <w:t xml:space="preserve"> (DFD)</w:t>
+      <w:r>
+        <w:t>Sơ đồ luồng dữ liệu (DFD)</w:t>
       </w:r>
     </w:p>
     <w:p>
@@ -2938,59 +561,9 @@
           <w:numId w:val="8"/>
         </w:numPr>
       </w:pPr>
-      <w:proofErr w:type="spellStart"/>
-      <w:r>
-        <w:t>Mô</w:t>
-      </w:r>
-      <w:proofErr w:type="spellEnd"/>
-      <w:r>
-        <w:t xml:space="preserve"> </w:t>
-      </w:r>
-      <w:proofErr w:type="spellStart"/>
-      <w:r>
-        <w:t>hình</w:t>
-      </w:r>
-      <w:proofErr w:type="spellEnd"/>
-      <w:r>
-        <w:t xml:space="preserve"> ER (Entity Relationship) </w:t>
-      </w:r>
-      <w:proofErr w:type="spellStart"/>
-      <w:r>
-        <w:t>cho</w:t>
-      </w:r>
-      <w:proofErr w:type="spellEnd"/>
-      <w:r>
-        <w:t xml:space="preserve"> </w:t>
-      </w:r>
-      <w:proofErr w:type="spellStart"/>
-      <w:r>
-        <w:t>cơ</w:t>
-      </w:r>
-      <w:proofErr w:type="spellEnd"/>
-      <w:r>
-        <w:t xml:space="preserve"> </w:t>
-      </w:r>
-      <w:proofErr w:type="spellStart"/>
-      <w:r>
-        <w:t>sở</w:t>
-      </w:r>
-      <w:proofErr w:type="spellEnd"/>
-      <w:r>
-        <w:t xml:space="preserve"> </w:t>
-      </w:r>
-      <w:proofErr w:type="spellStart"/>
-      <w:r>
-        <w:t>dữ</w:t>
-      </w:r>
-      <w:proofErr w:type="spellEnd"/>
-      <w:r>
-        <w:t xml:space="preserve"> </w:t>
-      </w:r>
-      <w:proofErr w:type="spellStart"/>
-      <w:r>
-        <w:t>liệu</w:t>
-      </w:r>
-      <w:proofErr w:type="spellEnd"/>
+      <w:r>
+        <w:t>Mô hình ER (Entity Relationship) cho cơ sở dữ liệu</w:t>
+      </w:r>
     </w:p>
     <w:p>
       <w:pPr>
@@ -3011,16 +584,7 @@
           <w:bCs/>
           <w:lang w:val="vi-VN"/>
         </w:rPr>
-        <w:t>Biểu đồ use-</w:t>
-      </w:r>
-      <w:proofErr w:type="gramStart"/>
-      <w:r>
-        <w:rPr>
-          <w:b/>
-          <w:bCs/>
-          <w:lang w:val="vi-VN"/>
-        </w:rPr>
-        <w:t>case</w:t>
+        <w:t>Biểu đồ use-case</w:t>
       </w:r>
       <w:r>
         <w:rPr>
@@ -3028,7 +592,6 @@
         </w:rPr>
         <w:t xml:space="preserve"> :</w:t>
       </w:r>
-      <w:proofErr w:type="gramEnd"/>
     </w:p>
     <w:p>
       <w:pPr>
@@ -3264,14 +827,13 @@
       </w:pPr>
       <w:r>
         <w:rPr>
-          <w:noProof/>
           <w:lang w:val="vi-VN"/>
         </w:rPr>
         <w:drawing>
-          <wp:inline distT="0" distB="0" distL="0" distR="0" wp14:anchorId="2E21D9BC" wp14:editId="63AADCA2">
-            <wp:extent cx="5943600" cy="3506470"/>
+          <wp:inline distT="0" distB="0" distL="0" distR="0" wp14:anchorId="79FE9E70" wp14:editId="305D7447">
+            <wp:extent cx="5943600" cy="3714750"/>
             <wp:effectExtent l="0" t="0" r="0" b="0"/>
-            <wp:docPr id="1425560699" name="Picture 1"/>
+            <wp:docPr id="670086154" name="Picture 1" descr="A diagram of a diagram&#10;&#10;AI-generated content may be incorrect."/>
             <wp:cNvGraphicFramePr>
               <a:graphicFrameLocks xmlns:a="http://schemas.openxmlformats.org/drawingml/2006/main" noChangeAspect="1"/>
             </wp:cNvGraphicFramePr>
@@ -3279,7 +841,7 @@
               <a:graphicData uri="http://schemas.openxmlformats.org/drawingml/2006/picture">
                 <pic:pic xmlns:pic="http://schemas.openxmlformats.org/drawingml/2006/picture">
                   <pic:nvPicPr>
-                    <pic:cNvPr id="1425560699" name=""/>
+                    <pic:cNvPr id="670086154" name="Picture 1" descr="A diagram of a diagram&#10;&#10;AI-generated content may be incorrect."/>
                     <pic:cNvPicPr/>
                   </pic:nvPicPr>
                   <pic:blipFill>
@@ -3291,7 +853,7 @@
                   <pic:spPr>
                     <a:xfrm>
                       <a:off x="0" y="0"/>
-                      <a:ext cx="5943600" cy="3506470"/>
+                      <a:ext cx="5943600" cy="3714750"/>
                     </a:xfrm>
                     <a:prstGeom prst="rect">
                       <a:avLst/>
@@ -3348,18 +910,8 @@
           <w:bCs/>
           <w:lang w:val="vi-VN"/>
         </w:rPr>
-        <w:t xml:space="preserve">hoạt </w:t>
-      </w:r>
-      <w:proofErr w:type="gramStart"/>
-      <w:r>
-        <w:rPr>
-          <w:b/>
-          <w:bCs/>
-          <w:lang w:val="vi-VN"/>
-        </w:rPr>
-        <w:t>động :</w:t>
-      </w:r>
-      <w:proofErr w:type="gramEnd"/>
+        <w:t>hoạt động :</w:t>
+      </w:r>
     </w:p>
     <w:p>
       <w:pPr>
@@ -3798,9 +1350,6 @@
       <w:pPr>
         <w:pStyle w:val="ListParagraph"/>
         <w:ind w:left="780"/>
-        <w:rPr>
-          <w:lang w:val="vi-VN"/>
-        </w:rPr>
       </w:pPr>
       <w:r>
         <w:rPr>
@@ -3848,6 +1397,68 @@
       <w:pPr>
         <w:pStyle w:val="ListParagraph"/>
         <w:ind w:left="780"/>
+      </w:pPr>
+    </w:p>
+    <w:p>
+      <w:pPr>
+        <w:pStyle w:val="ListParagraph"/>
+        <w:ind w:left="780"/>
+      </w:pPr>
+      <w:r>
+        <w:lastRenderedPageBreak/>
+        <w:t>Đăng bài:</w:t>
+      </w:r>
+    </w:p>
+    <w:p>
+      <w:pPr>
+        <w:pStyle w:val="ListParagraph"/>
+        <w:ind w:left="780"/>
+      </w:pPr>
+      <w:r>
+        <w:tab/>
+      </w:r>
+      <w:r>
+        <w:drawing>
+          <wp:inline distT="0" distB="0" distL="0" distR="0" wp14:anchorId="6C175067" wp14:editId="51C4D01C">
+            <wp:extent cx="5943600" cy="3714750"/>
+            <wp:effectExtent l="0" t="0" r="0" b="0"/>
+            <wp:docPr id="310180732" name="Picture 1" descr="A screenshot of a computer screen&#10;&#10;AI-generated content may be incorrect."/>
+            <wp:cNvGraphicFramePr>
+              <a:graphicFrameLocks xmlns:a="http://schemas.openxmlformats.org/drawingml/2006/main" noChangeAspect="1"/>
+            </wp:cNvGraphicFramePr>
+            <a:graphic xmlns:a="http://schemas.openxmlformats.org/drawingml/2006/main">
+              <a:graphicData uri="http://schemas.openxmlformats.org/drawingml/2006/picture">
+                <pic:pic xmlns:pic="http://schemas.openxmlformats.org/drawingml/2006/picture">
+                  <pic:nvPicPr>
+                    <pic:cNvPr id="310180732" name="Picture 1" descr="A screenshot of a computer screen&#10;&#10;AI-generated content may be incorrect."/>
+                    <pic:cNvPicPr/>
+                  </pic:nvPicPr>
+                  <pic:blipFill>
+                    <a:blip r:embed="rId14"/>
+                    <a:stretch>
+                      <a:fillRect/>
+                    </a:stretch>
+                  </pic:blipFill>
+                  <pic:spPr>
+                    <a:xfrm>
+                      <a:off x="0" y="0"/>
+                      <a:ext cx="5943600" cy="3714750"/>
+                    </a:xfrm>
+                    <a:prstGeom prst="rect">
+                      <a:avLst/>
+                    </a:prstGeom>
+                  </pic:spPr>
+                </pic:pic>
+              </a:graphicData>
+            </a:graphic>
+          </wp:inline>
+        </w:drawing>
+      </w:r>
+    </w:p>
+    <w:p>
+      <w:pPr>
+        <w:pStyle w:val="ListParagraph"/>
+        <w:ind w:left="780"/>
         <w:rPr>
           <w:lang w:val="vi-VN"/>
         </w:rPr>
@@ -3900,13 +1511,8 @@
           <w:lang w:val="vi-VN"/>
         </w:rPr>
       </w:pPr>
-      <w:proofErr w:type="gramStart"/>
-      <w:r>
-        <w:t>9.1 :</w:t>
-      </w:r>
-      <w:proofErr w:type="gramEnd"/>
-      <w:r>
-        <w:t xml:space="preserve"> </w:t>
+      <w:r>
+        <w:t xml:space="preserve">9.1 : </w:t>
       </w:r>
       <w:r>
         <w:rPr>
@@ -3927,8 +1533,9 @@
         <w:rPr>
           <w:noProof/>
         </w:rPr>
+        <w:lastRenderedPageBreak/>
         <w:drawing>
-          <wp:inline distT="0" distB="0" distL="0" distR="0" wp14:anchorId="0A2FC892" wp14:editId="4AE93343">
+          <wp:inline distT="0" distB="0" distL="0" distR="0" wp14:anchorId="0A2FC892" wp14:editId="0FA19C9D">
             <wp:extent cx="5943600" cy="4384675"/>
             <wp:effectExtent l="0" t="0" r="0" b="0"/>
             <wp:docPr id="527444160" name="Picture 1"/>
@@ -3945,7 +1552,7 @@
                     </pic:cNvPicPr>
                   </pic:nvPicPr>
                   <pic:blipFill>
-                    <a:blip r:embed="rId14" cstate="print">
+                    <a:blip r:embed="rId15" cstate="print">
                       <a:extLst>
                         <a:ext uri="{28A0092B-C50C-407E-A947-70E740481C1C}">
                           <a14:useLocalDpi xmlns:a14="http://schemas.microsoft.com/office/drawing/2010/main" val="0"/>
@@ -4028,7 +1635,7 @@
                     <pic:cNvPicPr/>
                   </pic:nvPicPr>
                   <pic:blipFill>
-                    <a:blip r:embed="rId15"/>
+                    <a:blip r:embed="rId16"/>
                     <a:stretch>
                       <a:fillRect/>
                     </a:stretch>
@@ -4068,9 +1675,6 @@
       <w:pPr>
         <w:pStyle w:val="ListParagraph"/>
         <w:ind w:left="780"/>
-        <w:rPr>
-          <w:lang w:val="vi-VN"/>
-        </w:rPr>
       </w:pPr>
       <w:r>
         <w:rPr>
@@ -4083,21 +1687,92 @@
       <w:pPr>
         <w:pStyle w:val="ListParagraph"/>
         <w:ind w:left="780"/>
-        <w:rPr>
-          <w:lang w:val="vi-VN"/>
-        </w:rPr>
+      </w:pPr>
+    </w:p>
+    <w:p>
+      <w:pPr>
+        <w:pStyle w:val="ListParagraph"/>
+        <w:ind w:left="780"/>
+      </w:pPr>
+    </w:p>
+    <w:p>
+      <w:pPr>
+        <w:pStyle w:val="ListParagraph"/>
+        <w:ind w:left="780"/>
+      </w:pPr>
+    </w:p>
+    <w:p>
+      <w:pPr>
+        <w:pStyle w:val="ListParagraph"/>
+        <w:ind w:left="780"/>
+      </w:pPr>
+    </w:p>
+    <w:p>
+      <w:pPr>
+        <w:pStyle w:val="ListParagraph"/>
+        <w:ind w:left="780"/>
+      </w:pPr>
+    </w:p>
+    <w:p>
+      <w:pPr>
+        <w:pStyle w:val="ListParagraph"/>
+        <w:ind w:left="780"/>
+      </w:pPr>
+    </w:p>
+    <w:p>
+      <w:pPr>
+        <w:pStyle w:val="ListParagraph"/>
+        <w:ind w:left="780"/>
+      </w:pPr>
+    </w:p>
+    <w:p>
+      <w:pPr>
+        <w:pStyle w:val="ListParagraph"/>
+        <w:ind w:left="780"/>
+      </w:pPr>
+    </w:p>
+    <w:p>
+      <w:pPr>
+        <w:pStyle w:val="ListParagraph"/>
+        <w:ind w:left="780"/>
+      </w:pPr>
+    </w:p>
+    <w:p>
+      <w:pPr>
+        <w:pStyle w:val="ListParagraph"/>
+        <w:ind w:left="780"/>
+      </w:pPr>
+    </w:p>
+    <w:p>
+      <w:pPr>
+        <w:pStyle w:val="ListParagraph"/>
+        <w:ind w:left="780"/>
+      </w:pPr>
+      <w:r>
+        <w:lastRenderedPageBreak/>
+        <w:t>Đăng trên trang cá nhân</w:t>
+      </w:r>
+    </w:p>
+    <w:p>
+      <w:pPr>
+        <w:pStyle w:val="ListParagraph"/>
+        <w:ind w:left="780"/>
+      </w:pPr>
+    </w:p>
+    <w:p>
+      <w:pPr>
+        <w:pStyle w:val="ListParagraph"/>
+        <w:ind w:left="780"/>
       </w:pPr>
       <w:r>
         <w:rPr>
           <w:noProof/>
-          <w:lang w:val="vi-VN"/>
-        </w:rPr>
-        <w:lastRenderedPageBreak/>
+        </w:rPr>
         <w:drawing>
-          <wp:inline distT="0" distB="0" distL="0" distR="0" wp14:anchorId="66AD47C8" wp14:editId="20A7A657">
-            <wp:extent cx="5943600" cy="3249295"/>
-            <wp:effectExtent l="0" t="0" r="0" b="8255"/>
-            <wp:docPr id="1084705286" name="Picture 1"/>
+          <wp:inline distT="0" distB="0" distL="0" distR="0" wp14:anchorId="4E54C0A5" wp14:editId="2A8F9A4D">
+            <wp:extent cx="5943600" cy="3714750"/>
+            <wp:effectExtent l="0" t="0" r="0" b="0"/>
+            <wp:docPr id="836504456" name="Picture 1" descr="A diagram of a diagram&#10;&#10;AI-generated content may be incorrect."/>
             <wp:cNvGraphicFramePr>
               <a:graphicFrameLocks xmlns:a="http://schemas.openxmlformats.org/drawingml/2006/main" noChangeAspect="1"/>
             </wp:cNvGraphicFramePr>
@@ -4105,11 +1780,11 @@
               <a:graphicData uri="http://schemas.openxmlformats.org/drawingml/2006/picture">
                 <pic:pic xmlns:pic="http://schemas.openxmlformats.org/drawingml/2006/picture">
                   <pic:nvPicPr>
-                    <pic:cNvPr id="1084705286" name=""/>
+                    <pic:cNvPr id="836504456" name="Picture 1" descr="A diagram of a diagram&#10;&#10;AI-generated content may be incorrect."/>
                     <pic:cNvPicPr/>
                   </pic:nvPicPr>
                   <pic:blipFill>
-                    <a:blip r:embed="rId16"/>
+                    <a:blip r:embed="rId17"/>
                     <a:stretch>
                       <a:fillRect/>
                     </a:stretch>
@@ -4117,7 +1792,7 @@
                   <pic:spPr>
                     <a:xfrm>
                       <a:off x="0" y="0"/>
-                      <a:ext cx="5943600" cy="3249295"/>
+                      <a:ext cx="5943600" cy="3714750"/>
                     </a:xfrm>
                     <a:prstGeom prst="rect">
                       <a:avLst/>
@@ -4147,6 +1822,141 @@
         <w:pStyle w:val="ListParagraph"/>
         <w:ind w:left="780"/>
       </w:pPr>
+      <w:r>
+        <w:t>Đăng trên Nhóm:</w:t>
+      </w:r>
+    </w:p>
+    <w:p>
+      <w:pPr>
+        <w:pStyle w:val="ListParagraph"/>
+        <w:ind w:left="780"/>
+      </w:pPr>
+      <w:r>
+        <w:rPr>
+          <w:noProof/>
+        </w:rPr>
+        <w:lastRenderedPageBreak/>
+        <w:drawing>
+          <wp:inline distT="0" distB="0" distL="0" distR="0" wp14:anchorId="1041C468" wp14:editId="4E2CB48D">
+            <wp:extent cx="5943600" cy="3714750"/>
+            <wp:effectExtent l="0" t="0" r="0" b="0"/>
+            <wp:docPr id="2054254983" name="Picture 1" descr="A diagram of a diagram&#10;&#10;AI-generated content may be incorrect."/>
+            <wp:cNvGraphicFramePr>
+              <a:graphicFrameLocks xmlns:a="http://schemas.openxmlformats.org/drawingml/2006/main" noChangeAspect="1"/>
+            </wp:cNvGraphicFramePr>
+            <a:graphic xmlns:a="http://schemas.openxmlformats.org/drawingml/2006/main">
+              <a:graphicData uri="http://schemas.openxmlformats.org/drawingml/2006/picture">
+                <pic:pic xmlns:pic="http://schemas.openxmlformats.org/drawingml/2006/picture">
+                  <pic:nvPicPr>
+                    <pic:cNvPr id="2054254983" name="Picture 1" descr="A diagram of a diagram&#10;&#10;AI-generated content may be incorrect."/>
+                    <pic:cNvPicPr/>
+                  </pic:nvPicPr>
+                  <pic:blipFill>
+                    <a:blip r:embed="rId18"/>
+                    <a:stretch>
+                      <a:fillRect/>
+                    </a:stretch>
+                  </pic:blipFill>
+                  <pic:spPr>
+                    <a:xfrm>
+                      <a:off x="0" y="0"/>
+                      <a:ext cx="5943600" cy="3714750"/>
+                    </a:xfrm>
+                    <a:prstGeom prst="rect">
+                      <a:avLst/>
+                    </a:prstGeom>
+                  </pic:spPr>
+                </pic:pic>
+              </a:graphicData>
+            </a:graphic>
+          </wp:inline>
+        </w:drawing>
+      </w:r>
+    </w:p>
+    <w:p>
+      <w:pPr>
+        <w:pStyle w:val="ListParagraph"/>
+        <w:ind w:left="780"/>
+      </w:pPr>
+    </w:p>
+    <w:p>
+      <w:pPr>
+        <w:pStyle w:val="ListParagraph"/>
+        <w:ind w:left="780"/>
+      </w:pPr>
+      <w:r>
+        <w:t xml:space="preserve">Sử lý post không hợp lệ </w:t>
+      </w:r>
+    </w:p>
+    <w:p>
+      <w:pPr>
+        <w:pStyle w:val="ListParagraph"/>
+        <w:ind w:left="780"/>
+      </w:pPr>
+    </w:p>
+    <w:p>
+      <w:pPr>
+        <w:pStyle w:val="ListParagraph"/>
+        <w:ind w:left="780"/>
+      </w:pPr>
+      <w:r>
+        <w:rPr>
+          <w:noProof/>
+        </w:rPr>
+        <w:drawing>
+          <wp:inline distT="0" distB="0" distL="0" distR="0" wp14:anchorId="3F290613" wp14:editId="01C2D5EE">
+            <wp:extent cx="5943600" cy="3714750"/>
+            <wp:effectExtent l="0" t="0" r="0" b="0"/>
+            <wp:docPr id="523096652" name="Picture 1" descr="A diagram of a diagram&#10;&#10;AI-generated content may be incorrect."/>
+            <wp:cNvGraphicFramePr>
+              <a:graphicFrameLocks xmlns:a="http://schemas.openxmlformats.org/drawingml/2006/main" noChangeAspect="1"/>
+            </wp:cNvGraphicFramePr>
+            <a:graphic xmlns:a="http://schemas.openxmlformats.org/drawingml/2006/main">
+              <a:graphicData uri="http://schemas.openxmlformats.org/drawingml/2006/picture">
+                <pic:pic xmlns:pic="http://schemas.openxmlformats.org/drawingml/2006/picture">
+                  <pic:nvPicPr>
+                    <pic:cNvPr id="523096652" name="Picture 1" descr="A diagram of a diagram&#10;&#10;AI-generated content may be incorrect."/>
+                    <pic:cNvPicPr/>
+                  </pic:nvPicPr>
+                  <pic:blipFill>
+                    <a:blip r:embed="rId19"/>
+                    <a:stretch>
+                      <a:fillRect/>
+                    </a:stretch>
+                  </pic:blipFill>
+                  <pic:spPr>
+                    <a:xfrm>
+                      <a:off x="0" y="0"/>
+                      <a:ext cx="5943600" cy="3714750"/>
+                    </a:xfrm>
+                    <a:prstGeom prst="rect">
+                      <a:avLst/>
+                    </a:prstGeom>
+                  </pic:spPr>
+                </pic:pic>
+              </a:graphicData>
+            </a:graphic>
+          </wp:inline>
+        </w:drawing>
+      </w:r>
+    </w:p>
+    <w:p>
+      <w:pPr>
+        <w:pStyle w:val="ListParagraph"/>
+        <w:ind w:left="780"/>
+      </w:pPr>
+    </w:p>
+    <w:p>
+      <w:pPr>
+        <w:pStyle w:val="ListParagraph"/>
+        <w:ind w:left="780"/>
+      </w:pPr>
+    </w:p>
+    <w:p>
+      <w:pPr>
+        <w:pStyle w:val="ListParagraph"/>
+        <w:ind w:left="780"/>
+      </w:pPr>
     </w:p>
     <w:p>
       <w:pPr>
@@ -4203,7 +2013,6 @@
           <w:noProof/>
           <w:lang w:val="vi-VN"/>
         </w:rPr>
-        <w:lastRenderedPageBreak/>
         <w:drawing>
           <wp:inline distT="0" distB="0" distL="0" distR="0" wp14:anchorId="5AA5138C" wp14:editId="09EBC7B1">
             <wp:extent cx="5943600" cy="4245610"/>
@@ -4220,7 +2029,7 @@
                     <pic:cNvPicPr/>
                   </pic:nvPicPr>
                   <pic:blipFill>
-                    <a:blip r:embed="rId17"/>
+                    <a:blip r:embed="rId20"/>
                     <a:stretch>
                       <a:fillRect/>
                     </a:stretch>
@@ -4278,21 +2087,17 @@
       <w:pPr>
         <w:pStyle w:val="ListParagraph"/>
         <w:ind w:left="780"/>
-        <w:rPr>
-          <w:lang w:val="vi-VN"/>
-        </w:rPr>
       </w:pPr>
       <w:r>
         <w:rPr>
           <w:noProof/>
-          <w:lang w:val="vi-VN"/>
         </w:rPr>
         <w:lastRenderedPageBreak/>
         <w:drawing>
-          <wp:inline distT="0" distB="0" distL="0" distR="0" wp14:anchorId="35587F02" wp14:editId="1F0D41ED">
-            <wp:extent cx="5943600" cy="3339465"/>
+          <wp:inline distT="0" distB="0" distL="0" distR="0" wp14:anchorId="08B4DB1E" wp14:editId="5BB6CCAE">
+            <wp:extent cx="5943600" cy="3714750"/>
             <wp:effectExtent l="0" t="0" r="0" b="0"/>
-            <wp:docPr id="1180402169" name="Picture 1"/>
+            <wp:docPr id="1808923394" name="Picture 1" descr="A screenshot of a computer screen&#10;&#10;AI-generated content may be incorrect."/>
             <wp:cNvGraphicFramePr>
               <a:graphicFrameLocks xmlns:a="http://schemas.openxmlformats.org/drawingml/2006/main" noChangeAspect="1"/>
             </wp:cNvGraphicFramePr>
@@ -4300,11 +2105,11 @@
               <a:graphicData uri="http://schemas.openxmlformats.org/drawingml/2006/picture">
                 <pic:pic xmlns:pic="http://schemas.openxmlformats.org/drawingml/2006/picture">
                   <pic:nvPicPr>
-                    <pic:cNvPr id="1180402169" name=""/>
+                    <pic:cNvPr id="1808923394" name="Picture 1" descr="A screenshot of a computer screen&#10;&#10;AI-generated content may be incorrect."/>
                     <pic:cNvPicPr/>
                   </pic:nvPicPr>
                   <pic:blipFill>
-                    <a:blip r:embed="rId18"/>
+                    <a:blip r:embed="rId21"/>
                     <a:stretch>
                       <a:fillRect/>
                     </a:stretch>
@@ -4312,7 +2117,7 @@
                   <pic:spPr>
                     <a:xfrm>
                       <a:off x="0" y="0"/>
-                      <a:ext cx="5943600" cy="3339465"/>
+                      <a:ext cx="5943600" cy="3714750"/>
                     </a:xfrm>
                     <a:prstGeom prst="rect">
                       <a:avLst/>
@@ -4329,41 +2134,88 @@
       <w:pPr>
         <w:pStyle w:val="ListParagraph"/>
         <w:ind w:left="780"/>
-        <w:rPr>
-          <w:lang w:val="vi-VN"/>
-        </w:rPr>
-      </w:pPr>
-    </w:p>
-    <w:p>
-      <w:pPr>
-        <w:pStyle w:val="ListParagraph"/>
-        <w:ind w:left="780"/>
-        <w:rPr>
-          <w:lang w:val="vi-VN"/>
-        </w:rPr>
-      </w:pPr>
-    </w:p>
-    <w:p>
-      <w:pPr>
-        <w:pStyle w:val="ListParagraph"/>
-        <w:ind w:left="780"/>
-        <w:rPr>
-          <w:lang w:val="vi-VN"/>
-        </w:rPr>
-      </w:pPr>
-    </w:p>
-    <w:p>
-      <w:pPr>
-        <w:pStyle w:val="ListParagraph"/>
-        <w:ind w:left="780"/>
-        <w:rPr>
-          <w:lang w:val="vi-VN"/>
-        </w:rPr>
-      </w:pPr>
-      <w:r>
-        <w:rPr>
-          <w:lang w:val="vi-VN"/>
-        </w:rPr>
+      </w:pPr>
+      <w:r>
+        <w:rPr>
+          <w:noProof/>
+        </w:rPr>
+        <w:drawing>
+          <wp:inline distT="0" distB="0" distL="0" distR="0" wp14:anchorId="2583478E" wp14:editId="37E1FF1E">
+            <wp:extent cx="5943600" cy="3714750"/>
+            <wp:effectExtent l="0" t="0" r="0" b="0"/>
+            <wp:docPr id="1169645236" name="Picture 1" descr="A screenshot of a computer screen&#10;&#10;AI-generated content may be incorrect."/>
+            <wp:cNvGraphicFramePr>
+              <a:graphicFrameLocks xmlns:a="http://schemas.openxmlformats.org/drawingml/2006/main" noChangeAspect="1"/>
+            </wp:cNvGraphicFramePr>
+            <a:graphic xmlns:a="http://schemas.openxmlformats.org/drawingml/2006/main">
+              <a:graphicData uri="http://schemas.openxmlformats.org/drawingml/2006/picture">
+                <pic:pic xmlns:pic="http://schemas.openxmlformats.org/drawingml/2006/picture">
+                  <pic:nvPicPr>
+                    <pic:cNvPr id="1169645236" name="Picture 1" descr="A screenshot of a computer screen&#10;&#10;AI-generated content may be incorrect."/>
+                    <pic:cNvPicPr/>
+                  </pic:nvPicPr>
+                  <pic:blipFill>
+                    <a:blip r:embed="rId21"/>
+                    <a:stretch>
+                      <a:fillRect/>
+                    </a:stretch>
+                  </pic:blipFill>
+                  <pic:spPr>
+                    <a:xfrm>
+                      <a:off x="0" y="0"/>
+                      <a:ext cx="5943600" cy="3714750"/>
+                    </a:xfrm>
+                    <a:prstGeom prst="rect">
+                      <a:avLst/>
+                    </a:prstGeom>
+                  </pic:spPr>
+                </pic:pic>
+              </a:graphicData>
+            </a:graphic>
+          </wp:inline>
+        </w:drawing>
+      </w:r>
+    </w:p>
+    <w:p>
+      <w:pPr>
+        <w:pStyle w:val="ListParagraph"/>
+        <w:ind w:left="780"/>
+        <w:rPr>
+          <w:lang w:val="vi-VN"/>
+        </w:rPr>
+      </w:pPr>
+    </w:p>
+    <w:p>
+      <w:pPr>
+        <w:pStyle w:val="ListParagraph"/>
+        <w:ind w:left="780"/>
+        <w:rPr>
+          <w:lang w:val="vi-VN"/>
+        </w:rPr>
+      </w:pPr>
+    </w:p>
+    <w:p>
+      <w:pPr>
+        <w:pStyle w:val="ListParagraph"/>
+        <w:ind w:left="780"/>
+        <w:rPr>
+          <w:lang w:val="vi-VN"/>
+        </w:rPr>
+      </w:pPr>
+    </w:p>
+    <w:p>
+      <w:pPr>
+        <w:pStyle w:val="ListParagraph"/>
+        <w:ind w:left="780"/>
+        <w:rPr>
+          <w:lang w:val="vi-VN"/>
+        </w:rPr>
+      </w:pPr>
+      <w:r>
+        <w:rPr>
+          <w:lang w:val="vi-VN"/>
+        </w:rPr>
+        <w:lastRenderedPageBreak/>
         <w:t>11. Biểu đồ máy trạng thái</w:t>
       </w:r>
     </w:p>
@@ -4429,7 +2281,7 @@
                     <pic:cNvPicPr/>
                   </pic:nvPicPr>
                   <pic:blipFill>
-                    <a:blip r:embed="rId19"/>
+                    <a:blip r:embed="rId22"/>
                     <a:stretch>
                       <a:fillRect/>
                     </a:stretch>
@@ -4470,6 +2322,193 @@
         </w:rPr>
         <w:t>11.2</w:t>
       </w:r>
+      <w:r>
+        <w:t xml:space="preserve"> Đăng Bài </w:t>
+      </w:r>
+    </w:p>
+    <w:p>
+      <w:pPr>
+        <w:pStyle w:val="ListParagraph"/>
+        <w:ind w:left="780"/>
+      </w:pPr>
+      <w:r>
+        <w:drawing>
+          <wp:inline distT="0" distB="0" distL="0" distR="0" wp14:anchorId="476CCC97" wp14:editId="108FF8FC">
+            <wp:extent cx="5943600" cy="3280410"/>
+            <wp:effectExtent l="0" t="0" r="0" b="0"/>
+            <wp:docPr id="1507732326" name="Picture 1" descr="A diagram of a company&#10;&#10;AI-generated content may be incorrect."/>
+            <wp:cNvGraphicFramePr>
+              <a:graphicFrameLocks xmlns:a="http://schemas.openxmlformats.org/drawingml/2006/main" noChangeAspect="1"/>
+            </wp:cNvGraphicFramePr>
+            <a:graphic xmlns:a="http://schemas.openxmlformats.org/drawingml/2006/main">
+              <a:graphicData uri="http://schemas.openxmlformats.org/drawingml/2006/picture">
+                <pic:pic xmlns:pic="http://schemas.openxmlformats.org/drawingml/2006/picture">
+                  <pic:nvPicPr>
+                    <pic:cNvPr id="1507732326" name="Picture 1" descr="A diagram of a company&#10;&#10;AI-generated content may be incorrect."/>
+                    <pic:cNvPicPr/>
+                  </pic:nvPicPr>
+                  <pic:blipFill>
+                    <a:blip r:embed="rId23"/>
+                    <a:stretch>
+                      <a:fillRect/>
+                    </a:stretch>
+                  </pic:blipFill>
+                  <pic:spPr>
+                    <a:xfrm>
+                      <a:off x="0" y="0"/>
+                      <a:ext cx="5943600" cy="3280410"/>
+                    </a:xfrm>
+                    <a:prstGeom prst="rect">
+                      <a:avLst/>
+                    </a:prstGeom>
+                  </pic:spPr>
+                </pic:pic>
+              </a:graphicData>
+            </a:graphic>
+          </wp:inline>
+        </w:drawing>
+      </w:r>
+    </w:p>
+    <w:p>
+      <w:pPr>
+        <w:pStyle w:val="ListParagraph"/>
+        <w:ind w:left="780"/>
+      </w:pPr>
+    </w:p>
+    <w:p>
+      <w:pPr>
+        <w:pStyle w:val="ListParagraph"/>
+        <w:ind w:left="780"/>
+      </w:pPr>
+      <w:r>
+        <w:t xml:space="preserve">12.Biểu Đồ giao tiếp </w:t>
+      </w:r>
+    </w:p>
+    <w:p>
+      <w:pPr>
+        <w:pStyle w:val="ListParagraph"/>
+        <w:ind w:left="780"/>
+      </w:pPr>
+    </w:p>
+    <w:p>
+      <w:pPr>
+        <w:pStyle w:val="ListParagraph"/>
+        <w:ind w:left="780"/>
+      </w:pPr>
+      <w:r>
+        <w:t xml:space="preserve">12.1 Đăng bài trong nhóm </w:t>
+      </w:r>
+    </w:p>
+    <w:p>
+      <w:pPr>
+        <w:pStyle w:val="ListParagraph"/>
+        <w:ind w:left="780"/>
+      </w:pPr>
+    </w:p>
+    <w:p>
+      <w:pPr>
+        <w:pStyle w:val="ListParagraph"/>
+        <w:ind w:left="780"/>
+      </w:pPr>
+      <w:r>
+        <w:lastRenderedPageBreak/>
+        <w:drawing>
+          <wp:inline distT="0" distB="0" distL="0" distR="0" wp14:anchorId="7009C40E" wp14:editId="03D35E42">
+            <wp:extent cx="5943600" cy="3714750"/>
+            <wp:effectExtent l="0" t="0" r="0" b="0"/>
+            <wp:docPr id="931944780" name="Picture 1" descr="A diagram of a computer program&#10;&#10;AI-generated content may be incorrect."/>
+            <wp:cNvGraphicFramePr>
+              <a:graphicFrameLocks xmlns:a="http://schemas.openxmlformats.org/drawingml/2006/main" noChangeAspect="1"/>
+            </wp:cNvGraphicFramePr>
+            <a:graphic xmlns:a="http://schemas.openxmlformats.org/drawingml/2006/main">
+              <a:graphicData uri="http://schemas.openxmlformats.org/drawingml/2006/picture">
+                <pic:pic xmlns:pic="http://schemas.openxmlformats.org/drawingml/2006/picture">
+                  <pic:nvPicPr>
+                    <pic:cNvPr id="931944780" name="Picture 1" descr="A diagram of a computer program&#10;&#10;AI-generated content may be incorrect."/>
+                    <pic:cNvPicPr/>
+                  </pic:nvPicPr>
+                  <pic:blipFill>
+                    <a:blip r:embed="rId24"/>
+                    <a:stretch>
+                      <a:fillRect/>
+                    </a:stretch>
+                  </pic:blipFill>
+                  <pic:spPr>
+                    <a:xfrm>
+                      <a:off x="0" y="0"/>
+                      <a:ext cx="5943600" cy="3714750"/>
+                    </a:xfrm>
+                    <a:prstGeom prst="rect">
+                      <a:avLst/>
+                    </a:prstGeom>
+                  </pic:spPr>
+                </pic:pic>
+              </a:graphicData>
+            </a:graphic>
+          </wp:inline>
+        </w:drawing>
+      </w:r>
+    </w:p>
+    <w:p>
+      <w:pPr>
+        <w:pStyle w:val="ListParagraph"/>
+        <w:ind w:left="780"/>
+      </w:pPr>
+      <w:r>
+        <w:t xml:space="preserve">Đăng bài trên trang cá nhân </w:t>
+      </w:r>
+    </w:p>
+    <w:p>
+      <w:pPr>
+        <w:pStyle w:val="ListParagraph"/>
+        <w:ind w:left="780"/>
+      </w:pPr>
+      <w:r>
+        <w:rPr>
+          <w:noProof/>
+        </w:rPr>
+        <w:drawing>
+          <wp:inline distT="0" distB="0" distL="0" distR="0" wp14:anchorId="1B5D0A65" wp14:editId="5C04B4C2">
+            <wp:extent cx="5943600" cy="3714750"/>
+            <wp:effectExtent l="0" t="0" r="0" b="0"/>
+            <wp:docPr id="1046441367" name="Picture 1" descr="A diagram of a computer program&#10;&#10;AI-generated content may be incorrect."/>
+            <wp:cNvGraphicFramePr>
+              <a:graphicFrameLocks xmlns:a="http://schemas.openxmlformats.org/drawingml/2006/main" noChangeAspect="1"/>
+            </wp:cNvGraphicFramePr>
+            <a:graphic xmlns:a="http://schemas.openxmlformats.org/drawingml/2006/main">
+              <a:graphicData uri="http://schemas.openxmlformats.org/drawingml/2006/picture">
+                <pic:pic xmlns:pic="http://schemas.openxmlformats.org/drawingml/2006/picture">
+                  <pic:nvPicPr>
+                    <pic:cNvPr id="1046441367" name="Picture 1" descr="A diagram of a computer program&#10;&#10;AI-generated content may be incorrect."/>
+                    <pic:cNvPicPr/>
+                  </pic:nvPicPr>
+                  <pic:blipFill>
+                    <a:blip r:embed="rId25"/>
+                    <a:stretch>
+                      <a:fillRect/>
+                    </a:stretch>
+                  </pic:blipFill>
+                  <pic:spPr>
+                    <a:xfrm>
+                      <a:off x="0" y="0"/>
+                      <a:ext cx="5943600" cy="3714750"/>
+                    </a:xfrm>
+                    <a:prstGeom prst="rect">
+                      <a:avLst/>
+                    </a:prstGeom>
+                  </pic:spPr>
+                </pic:pic>
+              </a:graphicData>
+            </a:graphic>
+          </wp:inline>
+        </w:drawing>
+      </w:r>
+    </w:p>
+    <w:p>
+      <w:pPr>
+        <w:pStyle w:val="ListParagraph"/>
+        <w:ind w:left="780"/>
+      </w:pPr>
     </w:p>
     <w:p>
       <w:pPr>

</xml_diff>